<commit_message>
Update Sprint 3 documentation.docx
</commit_message>
<xml_diff>
--- a/docs/Week 11/Sprint 3 documentation.docx
+++ b/docs/Week 11/Sprint 3 documentation.docx
@@ -13666,6 +13666,7 @@
           <w:lang w:val="en-US"/>
         </w:rPr>
       </w:pPr>
+      <w:bookmarkStart w:id="12" w:name="_Hlk7700507"/>
       <w:r>
         <w:rPr>
           <w:lang w:val="en-US"/>
@@ -13689,6 +13690,7 @@
         <w:t>The code coverage after this week was 78%, which is considered a good coverage by our standards.</w:t>
       </w:r>
     </w:p>
+    <w:bookmarkEnd w:id="12"/>
     <w:p>
       <w:pPr>
         <w:rPr>
@@ -13751,14 +13753,14 @@
           <w:lang w:val="en-US"/>
         </w:rPr>
       </w:pPr>
-      <w:bookmarkStart w:id="12" w:name="_Toc5996762"/>
+      <w:bookmarkStart w:id="13" w:name="_Toc5996762"/>
       <w:r>
         <w:rPr>
           <w:lang w:val="en-US"/>
         </w:rPr>
         <w:t>Problems during the first week</w:t>
       </w:r>
-      <w:bookmarkEnd w:id="12"/>
+      <w:bookmarkEnd w:id="13"/>
     </w:p>
     <w:p>
       <w:pPr>
@@ -13799,7 +13801,7 @@
           <w:lang w:val="en-US"/>
         </w:rPr>
       </w:pPr>
-      <w:bookmarkStart w:id="13" w:name="_Toc5996763"/>
+      <w:bookmarkStart w:id="14" w:name="_Toc5996763"/>
       <w:r>
         <w:rPr>
           <w:lang w:val="en-US"/>
@@ -13872,13 +13874,26 @@
         <w:rPr>
           <w:lang w:val="en-US"/>
         </w:rPr>
-        <w:t xml:space="preserve"> leave it unfinished for our project launch sprint. We will measure the % of completion of this task at the end of the sprint</w:t>
+        <w:t xml:space="preserve"> leave it unfinished for our project launch sprint. We will measure the </w:t>
+      </w:r>
+      <w:r>
+        <w:rPr>
+          <w:lang w:val="en-US"/>
+        </w:rPr>
+        <w:lastRenderedPageBreak/>
+        <w:t>% of completion of this task at the end of the sprint</w:t>
       </w:r>
       <w:r>
         <w:rPr>
           <w:lang w:val="en-US"/>
         </w:rPr>
         <w:t>.</w:t>
+      </w:r>
+      <w:r>
+        <w:rPr>
+          <w:lang w:val="en-US"/>
+        </w:rPr>
+        <w:t xml:space="preserve"> Less than 50% is considered bad, 50-75% is considered mediocre and more than 75% is considered good.</w:t>
       </w:r>
     </w:p>
     <w:p>
@@ -13892,10 +13907,9 @@
         <w:rPr>
           <w:lang w:val="en-US"/>
         </w:rPr>
-        <w:lastRenderedPageBreak/>
         <w:t>Feedback received from our pilot users</w:t>
       </w:r>
-      <w:bookmarkEnd w:id="13"/>
+      <w:bookmarkEnd w:id="14"/>
     </w:p>
     <w:p>
       <w:pPr>
@@ -14394,7 +14408,7 @@
           <w:lang w:val="en-US"/>
         </w:rPr>
       </w:pPr>
-      <w:bookmarkStart w:id="14" w:name="_Toc5996764"/>
+      <w:bookmarkStart w:id="15" w:name="_Toc5996764"/>
       <w:r>
         <w:rPr>
           <w:lang w:val="en-US"/>
@@ -14413,7 +14427,7 @@
         </w:rPr>
         <w:t xml:space="preserve"> Week 2 reschedule</w:t>
       </w:r>
-      <w:bookmarkEnd w:id="14"/>
+      <w:bookmarkEnd w:id="15"/>
     </w:p>
     <w:p>
       <w:pPr>
@@ -16267,7 +16281,7 @@
                 <w:lang w:val="en-US"/>
               </w:rPr>
             </w:pPr>
-            <w:bookmarkStart w:id="15" w:name="_Hlk5876458"/>
+            <w:bookmarkStart w:id="16" w:name="_Hlk5876458"/>
             <w:r>
               <w:rPr>
                 <w:b w:val="0"/>
@@ -16841,7 +16855,7 @@
           </w:p>
         </w:tc>
       </w:tr>
-      <w:bookmarkEnd w:id="15"/>
+      <w:bookmarkEnd w:id="16"/>
     </w:tbl>
     <w:p>
       <w:pPr>
@@ -16860,14 +16874,14 @@
           <w:lang w:val="en-US"/>
         </w:rPr>
       </w:pPr>
-      <w:bookmarkStart w:id="16" w:name="_Toc5996765"/>
+      <w:bookmarkStart w:id="17" w:name="_Toc5996765"/>
       <w:r>
         <w:rPr>
           <w:lang w:val="en-US"/>
         </w:rPr>
         <w:t xml:space="preserve">Sprint 2 status after Week 2 (April </w:t>
       </w:r>
-      <w:bookmarkEnd w:id="16"/>
+      <w:bookmarkEnd w:id="17"/>
       <w:r>
         <w:rPr>
           <w:lang w:val="en-US"/>
@@ -17683,6 +17697,12 @@
                 <w:lang w:val="en-US"/>
               </w:rPr>
             </w:pPr>
+            <w:r>
+              <w:rPr>
+                <w:lang w:val="en-US"/>
+              </w:rPr>
+              <w:t>4.5</w:t>
+            </w:r>
           </w:p>
         </w:tc>
       </w:tr>
@@ -19892,6 +19912,12 @@
                 <w:lang w:val="en-US"/>
               </w:rPr>
             </w:pPr>
+            <w:r>
+              <w:rPr>
+                <w:lang w:val="en-US"/>
+              </w:rPr>
+              <w:t>4h</w:t>
+            </w:r>
           </w:p>
         </w:tc>
       </w:tr>
@@ -20239,7 +20265,19 @@
         <w:t>After these two weeks of development, the accumulated cost of our project is the following:</w:t>
       </w:r>
     </w:p>
-    <w:p/>
+    <w:p>
+      <w:r>
+        <w:t xml:space="preserve">#Actualizar una vez acabe </w:t>
+      </w:r>
+      <w:proofErr w:type="spellStart"/>
+      <w:r>
+        <w:t>adri</w:t>
+      </w:r>
+      <w:proofErr w:type="spellEnd"/>
+      <w:r>
+        <w:t xml:space="preserve"> su tarea</w:t>
+      </w:r>
+    </w:p>
     <w:tbl>
       <w:tblPr>
         <w:tblStyle w:val="Tablaconcuadrcula5oscura-nfasis1"/>
@@ -20589,8 +20627,6 @@
             </w:r>
           </w:p>
         </w:tc>
-        <w:bookmarkStart w:id="17" w:name="_GoBack"/>
-        <w:bookmarkEnd w:id="17"/>
       </w:tr>
       <w:tr>
         <w:trPr>
@@ -20811,6 +20847,69 @@
         <w:rPr>
           <w:lang w:val="en-US"/>
         </w:rPr>
+        <w:t>#</w:t>
+      </w:r>
+      <w:proofErr w:type="spellStart"/>
+      <w:r>
+        <w:rPr>
+          <w:lang w:val="en-US"/>
+        </w:rPr>
+        <w:t>Actualizar</w:t>
+      </w:r>
+      <w:proofErr w:type="spellEnd"/>
+      <w:r>
+        <w:rPr>
+          <w:lang w:val="en-US"/>
+        </w:rPr>
+        <w:t xml:space="preserve"> </w:t>
+      </w:r>
+      <w:proofErr w:type="spellStart"/>
+      <w:r>
+        <w:rPr>
+          <w:lang w:val="en-US"/>
+        </w:rPr>
+        <w:t>cuando</w:t>
+      </w:r>
+      <w:proofErr w:type="spellEnd"/>
+      <w:r>
+        <w:rPr>
+          <w:lang w:val="en-US"/>
+        </w:rPr>
+        <w:t xml:space="preserve"> </w:t>
+      </w:r>
+      <w:proofErr w:type="spellStart"/>
+      <w:r>
+        <w:rPr>
+          <w:lang w:val="en-US"/>
+        </w:rPr>
+        <w:t>esté</w:t>
+      </w:r>
+      <w:proofErr w:type="spellEnd"/>
+      <w:r>
+        <w:rPr>
+          <w:lang w:val="en-US"/>
+        </w:rPr>
+        <w:t xml:space="preserve"> </w:t>
+      </w:r>
+      <w:proofErr w:type="spellStart"/>
+      <w:r>
+        <w:rPr>
+          <w:lang w:val="en-US"/>
+        </w:rPr>
+        <w:t>adri</w:t>
+      </w:r>
+      <w:proofErr w:type="spellEnd"/>
+    </w:p>
+    <w:p>
+      <w:pPr>
+        <w:rPr>
+          <w:lang w:val="en-US"/>
+        </w:rPr>
+      </w:pPr>
+      <w:r>
+        <w:rPr>
+          <w:lang w:val="en-US"/>
+        </w:rPr>
         <w:t xml:space="preserve">The performance ratios of our team members at the end of the </w:t>
       </w:r>
       <w:r>
@@ -20867,7 +20966,7 @@
         <w:rPr>
           <w:lang w:val="en-US"/>
         </w:rPr>
-        <w:t>: 1.33</w:t>
+        <w:t xml:space="preserve">: </w:t>
       </w:r>
     </w:p>
     <w:p>
@@ -20885,7 +20984,13 @@
         <w:rPr>
           <w:lang w:val="en-US"/>
         </w:rPr>
-        <w:t>Daniel Carpio: 1.9</w:t>
+        <w:t>Daniel Carpio: 1</w:t>
+      </w:r>
+      <w:r>
+        <w:rPr>
+          <w:lang w:val="en-US"/>
+        </w:rPr>
+        <w:t>.09</w:t>
       </w:r>
     </w:p>
     <w:p>
@@ -20909,7 +21014,7 @@
         <w:rPr>
           <w:lang w:val="en-US"/>
         </w:rPr>
-        <w:t>0.96</w:t>
+        <w:t>0.87</w:t>
       </w:r>
     </w:p>
     <w:p>
@@ -20929,12 +21034,6 @@
         </w:rPr>
         <w:t xml:space="preserve">Pablo Rebollo (Project manager): </w:t>
       </w:r>
-      <w:r>
-        <w:rPr>
-          <w:lang w:val="en-US"/>
-        </w:rPr>
-        <w:t>1.23</w:t>
-      </w:r>
     </w:p>
     <w:p>
       <w:pPr>
@@ -20951,7 +21050,13 @@
         <w:rPr>
           <w:lang w:val="en-US"/>
         </w:rPr>
-        <w:t>Juan Rodríguez: 1</w:t>
+        <w:t xml:space="preserve">Juan Rodríguez: </w:t>
+      </w:r>
+      <w:r>
+        <w:rPr>
+          <w:lang w:val="en-US"/>
+        </w:rPr>
+        <w:t>0.99</w:t>
       </w:r>
     </w:p>
     <w:p>
@@ -21127,6 +21232,7 @@
         <w:rPr>
           <w:lang w:val="en-US"/>
         </w:rPr>
+        <w:lastRenderedPageBreak/>
         <w:t xml:space="preserve">Maximum delay in days out of all the tasks: </w:t>
       </w:r>
       <w:r>
@@ -21153,7 +21259,6 @@
         <w:rPr>
           <w:lang w:val="en-US"/>
         </w:rPr>
-        <w:lastRenderedPageBreak/>
         <w:t xml:space="preserve">How many hours did each task </w:t>
       </w:r>
       <w:proofErr w:type="gramStart"/>
@@ -21231,32 +21336,110 @@
     </w:p>
     <w:p>
       <w:pPr>
-        <w:rPr>
-          <w:lang w:val="en-US"/>
-        </w:rPr>
-      </w:pPr>
-      <w:r>
-        <w:rPr>
-          <w:lang w:val="en-US"/>
-        </w:rPr>
-        <w:t>We can see that our previous measures have been effective and that our performance this sprint has improved greatly. However, we will continue to monitor these metrics in order to detect any possible problems. Now that we have reached the point where we are performing better than expected, we will try to make some changes in order to capitalize on that extra efficiency. These changes will be talked about in the next section.</w:t>
+        <w:spacing w:after="160" w:line="259" w:lineRule="auto"/>
+        <w:ind w:firstLine="426"/>
+        <w:jc w:val="left"/>
+        <w:rPr>
+          <w:lang w:val="en-US"/>
+        </w:rPr>
+      </w:pPr>
+      <w:r>
+        <w:rPr>
+          <w:lang w:val="en-US"/>
+        </w:rPr>
+        <w:t>During this week, no issues related to bugs were added.</w:t>
       </w:r>
     </w:p>
     <w:p>
       <w:pPr>
+        <w:spacing w:after="160" w:line="259" w:lineRule="auto"/>
+        <w:ind w:firstLine="426"/>
+        <w:jc w:val="left"/>
+        <w:rPr>
+          <w:lang w:val="en-US"/>
+        </w:rPr>
+      </w:pPr>
+      <w:r>
+        <w:rPr>
+          <w:lang w:val="en-US"/>
+        </w:rPr>
+        <w:t>The code coverage after this week was 78%, which is considered a good coverage by our standards.</w:t>
+      </w:r>
+    </w:p>
+    <w:p>
+      <w:pPr>
+        <w:spacing w:after="160" w:line="259" w:lineRule="auto"/>
+        <w:ind w:firstLine="426"/>
+        <w:jc w:val="left"/>
+        <w:rPr>
+          <w:lang w:val="en-US"/>
+        </w:rPr>
+      </w:pPr>
+      <w:r>
+        <w:rPr>
+          <w:lang w:val="en-US"/>
+        </w:rPr>
+        <w:t xml:space="preserve">The integration with Facebook could not be completed, and its completion percentage is 40%, which is way less than </w:t>
+      </w:r>
+      <w:r>
+        <w:rPr>
+          <w:lang w:val="en-US"/>
+        </w:rPr>
+        <w:t>what we would have liked (at least 50%, ideally 75%)</w:t>
+      </w:r>
+    </w:p>
+    <w:p>
+      <w:pPr>
+        <w:spacing w:after="160" w:line="259" w:lineRule="auto"/>
+        <w:ind w:firstLine="426"/>
+        <w:jc w:val="left"/>
+        <w:rPr>
+          <w:lang w:val="en-US"/>
+        </w:rPr>
+      </w:pPr>
+      <w:r>
+        <w:rPr>
+          <w:lang w:val="en-US"/>
+        </w:rPr>
+        <w:t xml:space="preserve">As </w:t>
+      </w:r>
+      <w:r>
+        <w:rPr>
+          <w:lang w:val="en-US"/>
+        </w:rPr>
+        <w:t xml:space="preserve">for our tests automation, we had </w:t>
+      </w:r>
+      <w:bookmarkStart w:id="18" w:name="_GoBack"/>
+      <w:bookmarkEnd w:id="18"/>
+    </w:p>
+    <w:p>
+      <w:pPr>
+        <w:rPr>
+          <w:lang w:val="en-US"/>
+        </w:rPr>
+      </w:pPr>
+      <w:r>
+        <w:rPr>
+          <w:lang w:val="en-US"/>
+        </w:rPr>
+        <w:t>We can see that our previous measures have been effective and that our performance this sprint has improved greatly. However, we will continue to monitor these metrics in order to detect any possible problems. Now that we have reached the point where we are performing better than expected, we will try to make some changes in order to capitalize on that extra efficiency. These changes will be talked about in the next section.</w:t>
+      </w:r>
+    </w:p>
+    <w:p>
+      <w:pPr>
         <w:pStyle w:val="Ttulo1"/>
         <w:rPr>
           <w:lang w:val="en-US"/>
         </w:rPr>
       </w:pPr>
-      <w:bookmarkStart w:id="18" w:name="_Toc5996766"/>
+      <w:bookmarkStart w:id="19" w:name="_Toc5996766"/>
       <w:r>
         <w:rPr>
           <w:lang w:val="en-US"/>
         </w:rPr>
         <w:t>Lessons learnt</w:t>
       </w:r>
-      <w:bookmarkEnd w:id="18"/>
+      <w:bookmarkEnd w:id="19"/>
     </w:p>
     <w:p>
       <w:pPr>
@@ -21418,14 +21601,14 @@
           <w:lang w:val="en-US"/>
         </w:rPr>
       </w:pPr>
-      <w:bookmarkStart w:id="19" w:name="_Toc5996767"/>
+      <w:bookmarkStart w:id="20" w:name="_Toc5996767"/>
       <w:r>
         <w:rPr>
           <w:lang w:val="en-US"/>
         </w:rPr>
         <w:t>Items produced as a result of this sprint</w:t>
       </w:r>
-      <w:bookmarkEnd w:id="19"/>
+      <w:bookmarkEnd w:id="20"/>
     </w:p>
     <w:p>
       <w:pPr>
@@ -21460,6 +21643,7 @@
         <w:rPr>
           <w:lang w:val="en-US"/>
         </w:rPr>
+        <w:lastRenderedPageBreak/>
         <w:t xml:space="preserve">Demo videos of our application, which can be found in our slides. The release of this sprint in GitHub can be found on </w:t>
       </w:r>
       <w:hyperlink r:id="rId14" w:history="1">
@@ -21524,12 +21708,11 @@
           <w:lang w:val="en-US"/>
         </w:rPr>
       </w:pPr>
-      <w:bookmarkStart w:id="20" w:name="_Toc5996768"/>
-      <w:r>
-        <w:rPr>
-          <w:lang w:val="en-US"/>
-        </w:rPr>
-        <w:lastRenderedPageBreak/>
+      <w:bookmarkStart w:id="21" w:name="_Toc5996768"/>
+      <w:r>
+        <w:rPr>
+          <w:lang w:val="en-US"/>
+        </w:rPr>
         <w:t xml:space="preserve">Sprint 3 </w:t>
       </w:r>
       <w:r>
@@ -21550,7 +21733,7 @@
         </w:rPr>
         <w:t>ning</w:t>
       </w:r>
-      <w:bookmarkEnd w:id="20"/>
+      <w:bookmarkEnd w:id="21"/>
     </w:p>
     <w:p>
       <w:pPr>
@@ -21572,7 +21755,7 @@
           <w:lang w:val="en-US"/>
         </w:rPr>
       </w:pPr>
-      <w:bookmarkStart w:id="21" w:name="_Toc5996769"/>
+      <w:bookmarkStart w:id="22" w:name="_Toc5996769"/>
       <w:r>
         <w:rPr>
           <w:lang w:val="en-US"/>
@@ -21605,7 +21788,7 @@
         </w:rPr>
         <w:t>)</w:t>
       </w:r>
-      <w:bookmarkEnd w:id="21"/>
+      <w:bookmarkEnd w:id="22"/>
     </w:p>
     <w:p>
       <w:pPr>
@@ -23597,7 +23780,7 @@
           <w:lang w:val="en-US"/>
         </w:rPr>
       </w:pPr>
-      <w:bookmarkStart w:id="22" w:name="_Toc5996770"/>
+      <w:bookmarkStart w:id="23" w:name="_Toc5996770"/>
       <w:r>
         <w:rPr>
           <w:lang w:val="en-US"/>
@@ -23630,7 +23813,7 @@
         </w:rPr>
         <w:t>)</w:t>
       </w:r>
-      <w:bookmarkEnd w:id="22"/>
+      <w:bookmarkEnd w:id="23"/>
     </w:p>
     <w:p>
       <w:pPr>
@@ -25639,16 +25822,16 @@
           <w:lang w:val="en-US"/>
         </w:rPr>
       </w:pPr>
-      <w:bookmarkStart w:id="23" w:name="_Toc4785389"/>
-      <w:bookmarkStart w:id="24" w:name="_Toc5996771"/>
+      <w:bookmarkStart w:id="24" w:name="_Toc4785389"/>
+      <w:bookmarkStart w:id="25" w:name="_Toc5996771"/>
       <w:r>
         <w:rPr>
           <w:lang w:val="en-US"/>
         </w:rPr>
         <w:t>Piloting plan</w:t>
       </w:r>
-      <w:bookmarkEnd w:id="23"/>
       <w:bookmarkEnd w:id="24"/>
+      <w:bookmarkEnd w:id="25"/>
     </w:p>
     <w:p>
       <w:pPr>
@@ -26006,16 +26189,16 @@
           <w:lang w:val="en-US"/>
         </w:rPr>
       </w:pPr>
-      <w:bookmarkStart w:id="25" w:name="_Toc4785390"/>
-      <w:bookmarkStart w:id="26" w:name="_Toc5996772"/>
+      <w:bookmarkStart w:id="26" w:name="_Toc4785390"/>
+      <w:bookmarkStart w:id="27" w:name="_Toc5996772"/>
       <w:r>
         <w:rPr>
           <w:lang w:val="en-US"/>
         </w:rPr>
         <w:t>Test case suite</w:t>
       </w:r>
-      <w:bookmarkEnd w:id="25"/>
       <w:bookmarkEnd w:id="26"/>
+      <w:bookmarkEnd w:id="27"/>
     </w:p>
     <w:p>
       <w:pPr>
@@ -26024,16 +26207,16 @@
           <w:lang w:val="en-US"/>
         </w:rPr>
       </w:pPr>
-      <w:bookmarkStart w:id="27" w:name="_Toc4785391"/>
-      <w:bookmarkStart w:id="28" w:name="_Toc5996773"/>
+      <w:bookmarkStart w:id="28" w:name="_Toc4785391"/>
+      <w:bookmarkStart w:id="29" w:name="_Toc5996773"/>
       <w:r>
         <w:rPr>
           <w:lang w:val="en-US"/>
         </w:rPr>
         <w:t>Not logged user</w:t>
       </w:r>
-      <w:bookmarkEnd w:id="27"/>
       <w:bookmarkEnd w:id="28"/>
+      <w:bookmarkEnd w:id="29"/>
       <w:r>
         <w:rPr>
           <w:lang w:val="en-US"/>
@@ -26084,14 +26267,14 @@
           <w:lang w:val="en-US"/>
         </w:rPr>
       </w:pPr>
-      <w:bookmarkStart w:id="29" w:name="_Toc5996774"/>
+      <w:bookmarkStart w:id="30" w:name="_Toc5996774"/>
       <w:r>
         <w:rPr>
           <w:lang w:val="en-US"/>
         </w:rPr>
         <w:t>User sign up</w:t>
       </w:r>
-      <w:bookmarkEnd w:id="29"/>
+      <w:bookmarkEnd w:id="30"/>
     </w:p>
     <w:p>
       <w:pPr>
@@ -26136,16 +26319,16 @@
           <w:lang w:val="en-US"/>
         </w:rPr>
       </w:pPr>
-      <w:bookmarkStart w:id="30" w:name="_Toc4785393"/>
-      <w:bookmarkStart w:id="31" w:name="_Toc5996775"/>
+      <w:bookmarkStart w:id="31" w:name="_Toc4785393"/>
+      <w:bookmarkStart w:id="32" w:name="_Toc5996775"/>
       <w:r>
         <w:rPr>
           <w:lang w:val="en-US"/>
         </w:rPr>
         <w:t>Premium capsules</w:t>
       </w:r>
-      <w:bookmarkEnd w:id="30"/>
       <w:bookmarkEnd w:id="31"/>
+      <w:bookmarkEnd w:id="32"/>
       <w:r>
         <w:rPr>
           <w:lang w:val="en-US"/>
@@ -26296,22 +26479,22 @@
           <w:lang w:val="en-US"/>
         </w:rPr>
       </w:pPr>
-      <w:bookmarkStart w:id="32" w:name="_Toc4785394"/>
-      <w:bookmarkStart w:id="33" w:name="_Toc5996776"/>
+      <w:bookmarkStart w:id="33" w:name="_Toc4785394"/>
+      <w:bookmarkStart w:id="34" w:name="_Toc5996776"/>
       <w:r>
         <w:rPr>
           <w:lang w:val="en-US"/>
         </w:rPr>
         <w:t>Important dates for our piloting plan</w:t>
       </w:r>
-      <w:bookmarkEnd w:id="32"/>
+      <w:bookmarkEnd w:id="33"/>
       <w:r>
         <w:rPr>
           <w:lang w:val="en-US"/>
         </w:rPr>
         <w:t xml:space="preserve"> in the future.</w:t>
       </w:r>
-      <w:bookmarkEnd w:id="33"/>
+      <w:bookmarkEnd w:id="34"/>
     </w:p>
     <w:p>
       <w:pPr>
@@ -26973,16 +27156,16 @@
           <w:lang w:val="en-US"/>
         </w:rPr>
       </w:pPr>
-      <w:bookmarkStart w:id="34" w:name="_Toc4785395"/>
-      <w:bookmarkStart w:id="35" w:name="_Toc5996777"/>
+      <w:bookmarkStart w:id="35" w:name="_Toc4785395"/>
+      <w:bookmarkStart w:id="36" w:name="_Toc5996777"/>
       <w:r>
         <w:rPr>
           <w:lang w:val="en-US"/>
         </w:rPr>
         <w:t>User form</w:t>
       </w:r>
-      <w:bookmarkEnd w:id="34"/>
       <w:bookmarkEnd w:id="35"/>
+      <w:bookmarkEnd w:id="36"/>
     </w:p>
     <w:p>
       <w:pPr>
@@ -27033,8 +27216,8 @@
           <w:lang w:val="en-US"/>
         </w:rPr>
       </w:pPr>
-      <w:bookmarkStart w:id="36" w:name="_Toc4785397"/>
-      <w:bookmarkStart w:id="37" w:name="_Toc5996778"/>
+      <w:bookmarkStart w:id="37" w:name="_Toc4785397"/>
+      <w:bookmarkStart w:id="38" w:name="_Toc5996778"/>
       <w:r>
         <w:rPr>
           <w:lang w:val="en-US"/>
@@ -27048,8 +27231,8 @@
         </w:rPr>
         <w:t>redentials</w:t>
       </w:r>
-      <w:bookmarkEnd w:id="36"/>
       <w:bookmarkEnd w:id="37"/>
+      <w:bookmarkEnd w:id="38"/>
     </w:p>
     <w:p>
       <w:pPr>

</xml_diff>

<commit_message>
Sprint 3 documentation finished
</commit_message>
<xml_diff>
--- a/docs/Week 11/Sprint 3 documentation.docx
+++ b/docs/Week 11/Sprint 3 documentation.docx
@@ -355,7 +355,7 @@
           <w:r>
             <w:fldChar w:fldCharType="separate"/>
           </w:r>
-          <w:hyperlink w:anchor="_Toc5996750" w:history="1">
+          <w:hyperlink w:anchor="_Toc7724797" w:history="1">
             <w:r>
               <w:rPr>
                 <w:rStyle w:val="Hipervnculo"/>
@@ -383,7 +383,7 @@
                 <w:noProof/>
                 <w:webHidden/>
               </w:rPr>
-              <w:instrText xml:space="preserve"> PAGEREF _Toc5996750 \h </w:instrText>
+              <w:instrText xml:space="preserve"> PAGEREF _Toc7724797 \h </w:instrText>
             </w:r>
             <w:r>
               <w:rPr>
@@ -427,7 +427,7 @@
               <w:lang w:eastAsia="ja-JP"/>
             </w:rPr>
           </w:pPr>
-          <w:hyperlink w:anchor="_Toc5996751" w:history="1">
+          <w:hyperlink w:anchor="_Toc7724798" w:history="1">
             <w:r>
               <w:rPr>
                 <w:rStyle w:val="Hipervnculo"/>
@@ -455,7 +455,7 @@
                 <w:noProof/>
                 <w:webHidden/>
               </w:rPr>
-              <w:instrText xml:space="preserve"> PAGEREF _Toc5996751 \h </w:instrText>
+              <w:instrText xml:space="preserve"> PAGEREF _Toc7724798 \h </w:instrText>
             </w:r>
             <w:r>
               <w:rPr>
@@ -499,7 +499,7 @@
               <w:lang w:eastAsia="ja-JP"/>
             </w:rPr>
           </w:pPr>
-          <w:hyperlink w:anchor="_Toc5996752" w:history="1">
+          <w:hyperlink w:anchor="_Toc7724799" w:history="1">
             <w:r>
               <w:rPr>
                 <w:rStyle w:val="Hipervnculo"/>
@@ -527,7 +527,7 @@
                 <w:noProof/>
                 <w:webHidden/>
               </w:rPr>
-              <w:instrText xml:space="preserve"> PAGEREF _Toc5996752 \h </w:instrText>
+              <w:instrText xml:space="preserve"> PAGEREF _Toc7724799 \h </w:instrText>
             </w:r>
             <w:r>
               <w:rPr>
@@ -571,7 +571,7 @@
               <w:lang w:eastAsia="ja-JP"/>
             </w:rPr>
           </w:pPr>
-          <w:hyperlink w:anchor="_Toc5996753" w:history="1">
+          <w:hyperlink w:anchor="_Toc7724800" w:history="1">
             <w:r>
               <w:rPr>
                 <w:rStyle w:val="Hipervnculo"/>
@@ -599,7 +599,7 @@
                 <w:noProof/>
                 <w:webHidden/>
               </w:rPr>
-              <w:instrText xml:space="preserve"> PAGEREF _Toc5996753 \h </w:instrText>
+              <w:instrText xml:space="preserve"> PAGEREF _Toc7724800 \h </w:instrText>
             </w:r>
             <w:r>
               <w:rPr>
@@ -643,7 +643,7 @@
               <w:lang w:eastAsia="ja-JP"/>
             </w:rPr>
           </w:pPr>
-          <w:hyperlink w:anchor="_Toc5996754" w:history="1">
+          <w:hyperlink w:anchor="_Toc7724801" w:history="1">
             <w:r>
               <w:rPr>
                 <w:rStyle w:val="Hipervnculo"/>
@@ -671,7 +671,7 @@
                 <w:noProof/>
                 <w:webHidden/>
               </w:rPr>
-              <w:instrText xml:space="preserve"> PAGEREF _Toc5996754 \h </w:instrText>
+              <w:instrText xml:space="preserve"> PAGEREF _Toc7724801 \h </w:instrText>
             </w:r>
             <w:r>
               <w:rPr>
@@ -715,14 +715,14 @@
               <w:lang w:eastAsia="ja-JP"/>
             </w:rPr>
           </w:pPr>
-          <w:hyperlink w:anchor="_Toc5996755" w:history="1">
+          <w:hyperlink w:anchor="_Toc7724802" w:history="1">
             <w:r>
               <w:rPr>
                 <w:rStyle w:val="Hipervnculo"/>
                 <w:noProof/>
                 <w:lang w:val="en-US"/>
               </w:rPr>
-              <w:t>Development planning</w:t>
+              <w:t>GDPR</w:t>
             </w:r>
             <w:r>
               <w:rPr>
@@ -743,7 +743,7 @@
                 <w:noProof/>
                 <w:webHidden/>
               </w:rPr>
-              <w:instrText xml:space="preserve"> PAGEREF _Toc5996755 \h </w:instrText>
+              <w:instrText xml:space="preserve"> PAGEREF _Toc7724802 \h </w:instrText>
             </w:r>
             <w:r>
               <w:rPr>
@@ -787,14 +787,14 @@
               <w:lang w:eastAsia="ja-JP"/>
             </w:rPr>
           </w:pPr>
-          <w:hyperlink w:anchor="_Toc5996756" w:history="1">
+          <w:hyperlink w:anchor="_Toc7724803" w:history="1">
             <w:r>
               <w:rPr>
                 <w:rStyle w:val="Hipervnculo"/>
                 <w:noProof/>
                 <w:lang w:val="en-US"/>
               </w:rPr>
-              <w:t>Team members performance measurement</w:t>
+              <w:t>Development planning</w:t>
             </w:r>
             <w:r>
               <w:rPr>
@@ -815,7 +815,7 @@
                 <w:noProof/>
                 <w:webHidden/>
               </w:rPr>
-              <w:instrText xml:space="preserve"> PAGEREF _Toc5996756 \h </w:instrText>
+              <w:instrText xml:space="preserve"> PAGEREF _Toc7724803 \h </w:instrText>
             </w:r>
             <w:r>
               <w:rPr>
@@ -835,7 +835,7 @@
                 <w:noProof/>
                 <w:webHidden/>
               </w:rPr>
-              <w:t>5</w:t>
+              <w:t>6</w:t>
             </w:r>
             <w:r>
               <w:rPr>
@@ -859,14 +859,14 @@
               <w:lang w:eastAsia="ja-JP"/>
             </w:rPr>
           </w:pPr>
-          <w:hyperlink w:anchor="_Toc5996757" w:history="1">
+          <w:hyperlink w:anchor="_Toc7724804" w:history="1">
             <w:r>
               <w:rPr>
                 <w:rStyle w:val="Hipervnculo"/>
                 <w:noProof/>
                 <w:lang w:val="en-US"/>
               </w:rPr>
-              <w:t>Improvement actions taken from the first sprint</w:t>
+              <w:t>Team members performance measurement</w:t>
             </w:r>
             <w:r>
               <w:rPr>
@@ -887,7 +887,7 @@
                 <w:noProof/>
                 <w:webHidden/>
               </w:rPr>
-              <w:instrText xml:space="preserve"> PAGEREF _Toc5996757 \h </w:instrText>
+              <w:instrText xml:space="preserve"> PAGEREF _Toc7724804 \h </w:instrText>
             </w:r>
             <w:r>
               <w:rPr>
@@ -931,14 +931,14 @@
               <w:lang w:eastAsia="ja-JP"/>
             </w:rPr>
           </w:pPr>
-          <w:hyperlink w:anchor="_Toc5996758" w:history="1">
+          <w:hyperlink w:anchor="_Toc7724805" w:history="1">
             <w:r>
               <w:rPr>
                 <w:rStyle w:val="Hipervnculo"/>
                 <w:noProof/>
                 <w:lang w:val="en-US"/>
               </w:rPr>
-              <w:t>Sprint 2 initial planning</w:t>
+              <w:t>Code coverage</w:t>
             </w:r>
             <w:r>
               <w:rPr>
@@ -959,7 +959,7 @@
                 <w:noProof/>
                 <w:webHidden/>
               </w:rPr>
-              <w:instrText xml:space="preserve"> PAGEREF _Toc5996758 \h </w:instrText>
+              <w:instrText xml:space="preserve"> PAGEREF _Toc7724805 \h </w:instrText>
             </w:r>
             <w:r>
               <w:rPr>
@@ -980,6 +980,150 @@
                 <w:webHidden/>
               </w:rPr>
               <w:t>7</w:t>
+            </w:r>
+            <w:r>
+              <w:rPr>
+                <w:noProof/>
+                <w:webHidden/>
+              </w:rPr>
+              <w:fldChar w:fldCharType="end"/>
+            </w:r>
+          </w:hyperlink>
+        </w:p>
+        <w:p>
+          <w:pPr>
+            <w:pStyle w:val="TDC1"/>
+            <w:tabs>
+              <w:tab w:val="right" w:leader="dot" w:pos="8494"/>
+            </w:tabs>
+            <w:rPr>
+              <w:noProof/>
+              <w:sz w:val="22"/>
+              <w:szCs w:val="22"/>
+              <w:lang w:eastAsia="ja-JP"/>
+            </w:rPr>
+          </w:pPr>
+          <w:hyperlink w:anchor="_Toc7724806" w:history="1">
+            <w:r>
+              <w:rPr>
+                <w:rStyle w:val="Hipervnculo"/>
+                <w:noProof/>
+                <w:lang w:val="en-US"/>
+              </w:rPr>
+              <w:t>Improvement actions taken from previous sprints</w:t>
+            </w:r>
+            <w:r>
+              <w:rPr>
+                <w:noProof/>
+                <w:webHidden/>
+              </w:rPr>
+              <w:tab/>
+            </w:r>
+            <w:r>
+              <w:rPr>
+                <w:noProof/>
+                <w:webHidden/>
+              </w:rPr>
+              <w:fldChar w:fldCharType="begin"/>
+            </w:r>
+            <w:r>
+              <w:rPr>
+                <w:noProof/>
+                <w:webHidden/>
+              </w:rPr>
+              <w:instrText xml:space="preserve"> PAGEREF _Toc7724806 \h </w:instrText>
+            </w:r>
+            <w:r>
+              <w:rPr>
+                <w:noProof/>
+                <w:webHidden/>
+              </w:rPr>
+            </w:r>
+            <w:r>
+              <w:rPr>
+                <w:noProof/>
+                <w:webHidden/>
+              </w:rPr>
+              <w:fldChar w:fldCharType="separate"/>
+            </w:r>
+            <w:r>
+              <w:rPr>
+                <w:noProof/>
+                <w:webHidden/>
+              </w:rPr>
+              <w:t>7</w:t>
+            </w:r>
+            <w:r>
+              <w:rPr>
+                <w:noProof/>
+                <w:webHidden/>
+              </w:rPr>
+              <w:fldChar w:fldCharType="end"/>
+            </w:r>
+          </w:hyperlink>
+        </w:p>
+        <w:p>
+          <w:pPr>
+            <w:pStyle w:val="TDC1"/>
+            <w:tabs>
+              <w:tab w:val="right" w:leader="dot" w:pos="8494"/>
+            </w:tabs>
+            <w:rPr>
+              <w:noProof/>
+              <w:sz w:val="22"/>
+              <w:szCs w:val="22"/>
+              <w:lang w:eastAsia="ja-JP"/>
+            </w:rPr>
+          </w:pPr>
+          <w:hyperlink w:anchor="_Toc7724807" w:history="1">
+            <w:r>
+              <w:rPr>
+                <w:rStyle w:val="Hipervnculo"/>
+                <w:noProof/>
+                <w:lang w:val="en-US"/>
+              </w:rPr>
+              <w:t>Sprint 3 initial planning</w:t>
+            </w:r>
+            <w:r>
+              <w:rPr>
+                <w:noProof/>
+                <w:webHidden/>
+              </w:rPr>
+              <w:tab/>
+            </w:r>
+            <w:r>
+              <w:rPr>
+                <w:noProof/>
+                <w:webHidden/>
+              </w:rPr>
+              <w:fldChar w:fldCharType="begin"/>
+            </w:r>
+            <w:r>
+              <w:rPr>
+                <w:noProof/>
+                <w:webHidden/>
+              </w:rPr>
+              <w:instrText xml:space="preserve"> PAGEREF _Toc7724807 \h </w:instrText>
+            </w:r>
+            <w:r>
+              <w:rPr>
+                <w:noProof/>
+                <w:webHidden/>
+              </w:rPr>
+            </w:r>
+            <w:r>
+              <w:rPr>
+                <w:noProof/>
+                <w:webHidden/>
+              </w:rPr>
+              <w:fldChar w:fldCharType="separate"/>
+            </w:r>
+            <w:r>
+              <w:rPr>
+                <w:noProof/>
+                <w:webHidden/>
+              </w:rPr>
+              <w:t>8</w:t>
             </w:r>
             <w:r>
               <w:rPr>
@@ -1003,14 +1147,14 @@
               <w:lang w:eastAsia="ja-JP"/>
             </w:rPr>
           </w:pPr>
-          <w:hyperlink w:anchor="_Toc5996759" w:history="1">
+          <w:hyperlink w:anchor="_Toc7724808" w:history="1">
             <w:r>
               <w:rPr>
                 <w:rStyle w:val="Hipervnculo"/>
                 <w:noProof/>
                 <w:lang w:val="en-US"/>
               </w:rPr>
-              <w:t>Week 1 (April 1</w:t>
+              <w:t>Week 1 (April 22</w:t>
             </w:r>
             <w:r>
               <w:rPr>
@@ -1019,7 +1163,7 @@
                 <w:vertAlign w:val="superscript"/>
                 <w:lang w:val="en-US"/>
               </w:rPr>
-              <w:t>st</w:t>
+              <w:t>nd</w:t>
             </w:r>
             <w:r>
               <w:rPr>
@@ -1027,7 +1171,7 @@
                 <w:noProof/>
                 <w:lang w:val="en-US"/>
               </w:rPr>
-              <w:t>-April 7</w:t>
+              <w:t>-April 28</w:t>
             </w:r>
             <w:r>
               <w:rPr>
@@ -1065,7 +1209,7 @@
                 <w:noProof/>
                 <w:webHidden/>
               </w:rPr>
-              <w:instrText xml:space="preserve"> PAGEREF _Toc5996759 \h </w:instrText>
+              <w:instrText xml:space="preserve"> PAGEREF _Toc7724808 \h </w:instrText>
             </w:r>
             <w:r>
               <w:rPr>
@@ -1085,7 +1229,7 @@
                 <w:noProof/>
                 <w:webHidden/>
               </w:rPr>
-              <w:t>7</w:t>
+              <w:t>8</w:t>
             </w:r>
             <w:r>
               <w:rPr>
@@ -1109,14 +1253,14 @@
               <w:lang w:eastAsia="ja-JP"/>
             </w:rPr>
           </w:pPr>
-          <w:hyperlink w:anchor="_Toc5996760" w:history="1">
+          <w:hyperlink w:anchor="_Toc7724809" w:history="1">
             <w:r>
               <w:rPr>
                 <w:rStyle w:val="Hipervnculo"/>
                 <w:noProof/>
                 <w:lang w:val="en-US"/>
               </w:rPr>
-              <w:t>Week 2 (April 8</w:t>
+              <w:t>Week 2 (April 29</w:t>
             </w:r>
             <w:r>
               <w:rPr>
@@ -1133,7 +1277,7 @@
                 <w:noProof/>
                 <w:lang w:val="en-US"/>
               </w:rPr>
-              <w:t>-April 12</w:t>
+              <w:t>-May 3</w:t>
             </w:r>
             <w:r>
               <w:rPr>
@@ -1142,7 +1286,7 @@
                 <w:vertAlign w:val="superscript"/>
                 <w:lang w:val="en-US"/>
               </w:rPr>
-              <w:t>th</w:t>
+              <w:t>rd</w:t>
             </w:r>
             <w:r>
               <w:rPr>
@@ -1171,7 +1315,7 @@
                 <w:noProof/>
                 <w:webHidden/>
               </w:rPr>
-              <w:instrText xml:space="preserve"> PAGEREF _Toc5996760 \h </w:instrText>
+              <w:instrText xml:space="preserve"> PAGEREF _Toc7724809 \h </w:instrText>
             </w:r>
             <w:r>
               <w:rPr>
@@ -1191,7 +1335,7 @@
                 <w:noProof/>
                 <w:webHidden/>
               </w:rPr>
-              <w:t>8</w:t>
+              <w:t>9</w:t>
             </w:r>
             <w:r>
               <w:rPr>
@@ -1215,14 +1359,14 @@
               <w:lang w:eastAsia="ja-JP"/>
             </w:rPr>
           </w:pPr>
-          <w:hyperlink w:anchor="_Toc5996761" w:history="1">
+          <w:hyperlink w:anchor="_Toc7724810" w:history="1">
             <w:r>
               <w:rPr>
                 <w:rStyle w:val="Hipervnculo"/>
                 <w:noProof/>
                 <w:lang w:val="en-US"/>
               </w:rPr>
-              <w:t>Sprint 2 status after Week 1 (April 7</w:t>
+              <w:t>Sprint 3 status after Week 1 (April 28</w:t>
             </w:r>
             <w:r>
               <w:rPr>
@@ -1239,7 +1383,7 @@
                 <w:noProof/>
                 <w:lang w:val="en-US"/>
               </w:rPr>
-              <w:t xml:space="preserve"> )</w:t>
+              <w:t>)</w:t>
             </w:r>
             <w:r>
               <w:rPr>
@@ -1260,7 +1404,7 @@
                 <w:noProof/>
                 <w:webHidden/>
               </w:rPr>
-              <w:instrText xml:space="preserve"> PAGEREF _Toc5996761 \h </w:instrText>
+              <w:instrText xml:space="preserve"> PAGEREF _Toc7724810 \h </w:instrText>
             </w:r>
             <w:r>
               <w:rPr>
@@ -1280,7 +1424,7 @@
                 <w:noProof/>
                 <w:webHidden/>
               </w:rPr>
-              <w:t>8</w:t>
+              <w:t>9</w:t>
             </w:r>
             <w:r>
               <w:rPr>
@@ -1304,7 +1448,7 @@
               <w:lang w:eastAsia="ja-JP"/>
             </w:rPr>
           </w:pPr>
-          <w:hyperlink w:anchor="_Toc5996762" w:history="1">
+          <w:hyperlink w:anchor="_Toc7724811" w:history="1">
             <w:r>
               <w:rPr>
                 <w:rStyle w:val="Hipervnculo"/>
@@ -1332,7 +1476,7 @@
                 <w:noProof/>
                 <w:webHidden/>
               </w:rPr>
-              <w:instrText xml:space="preserve"> PAGEREF _Toc5996762 \h </w:instrText>
+              <w:instrText xml:space="preserve"> PAGEREF _Toc7724811 \h </w:instrText>
             </w:r>
             <w:r>
               <w:rPr>
@@ -1352,7 +1496,7 @@
                 <w:noProof/>
                 <w:webHidden/>
               </w:rPr>
-              <w:t>10</w:t>
+              <w:t>11</w:t>
             </w:r>
             <w:r>
               <w:rPr>
@@ -1376,7 +1520,7 @@
               <w:lang w:eastAsia="ja-JP"/>
             </w:rPr>
           </w:pPr>
-          <w:hyperlink w:anchor="_Toc5996763" w:history="1">
+          <w:hyperlink w:anchor="_Toc7724812" w:history="1">
             <w:r>
               <w:rPr>
                 <w:rStyle w:val="Hipervnculo"/>
@@ -1404,7 +1548,7 @@
                 <w:noProof/>
                 <w:webHidden/>
               </w:rPr>
-              <w:instrText xml:space="preserve"> PAGEREF _Toc5996763 \h </w:instrText>
+              <w:instrText xml:space="preserve"> PAGEREF _Toc7724812 \h </w:instrText>
             </w:r>
             <w:r>
               <w:rPr>
@@ -1424,7 +1568,80 @@
                 <w:noProof/>
                 <w:webHidden/>
               </w:rPr>
-              <w:t>11</w:t>
+              <w:t>12</w:t>
+            </w:r>
+            <w:r>
+              <w:rPr>
+                <w:noProof/>
+                <w:webHidden/>
+              </w:rPr>
+              <w:fldChar w:fldCharType="end"/>
+            </w:r>
+          </w:hyperlink>
+        </w:p>
+        <w:p>
+          <w:pPr>
+            <w:pStyle w:val="TDC2"/>
+            <w:tabs>
+              <w:tab w:val="right" w:leader="dot" w:pos="8494"/>
+            </w:tabs>
+            <w:rPr>
+              <w:noProof/>
+              <w:sz w:val="22"/>
+              <w:szCs w:val="22"/>
+              <w:lang w:eastAsia="ja-JP"/>
+            </w:rPr>
+          </w:pPr>
+          <w:hyperlink w:anchor="_Toc7724813" w:history="1">
+            <w:r>
+              <w:rPr>
+                <w:rStyle w:val="Hipervnculo"/>
+                <w:rFonts w:asciiTheme="majorHAnsi" w:eastAsiaTheme="majorEastAsia" w:hAnsiTheme="majorHAnsi" w:cstheme="majorBidi"/>
+                <w:noProof/>
+                <w:lang w:val="en-US" w:eastAsia="ja-JP"/>
+              </w:rPr>
+              <w:t>Pilot user’s feedback ranking</w:t>
+            </w:r>
+            <w:r>
+              <w:rPr>
+                <w:noProof/>
+                <w:webHidden/>
+              </w:rPr>
+              <w:tab/>
+            </w:r>
+            <w:r>
+              <w:rPr>
+                <w:noProof/>
+                <w:webHidden/>
+              </w:rPr>
+              <w:fldChar w:fldCharType="begin"/>
+            </w:r>
+            <w:r>
+              <w:rPr>
+                <w:noProof/>
+                <w:webHidden/>
+              </w:rPr>
+              <w:instrText xml:space="preserve"> PAGEREF _Toc7724813 \h </w:instrText>
+            </w:r>
+            <w:r>
+              <w:rPr>
+                <w:noProof/>
+                <w:webHidden/>
+              </w:rPr>
+            </w:r>
+            <w:r>
+              <w:rPr>
+                <w:noProof/>
+                <w:webHidden/>
+              </w:rPr>
+              <w:fldChar w:fldCharType="separate"/>
+            </w:r>
+            <w:r>
+              <w:rPr>
+                <w:noProof/>
+                <w:webHidden/>
+              </w:rPr>
+              <w:t>12</w:t>
             </w:r>
             <w:r>
               <w:rPr>
@@ -1448,14 +1665,14 @@
               <w:lang w:eastAsia="ja-JP"/>
             </w:rPr>
           </w:pPr>
-          <w:hyperlink w:anchor="_Toc5996764" w:history="1">
+          <w:hyperlink w:anchor="_Toc7724814" w:history="1">
             <w:r>
               <w:rPr>
                 <w:rStyle w:val="Hipervnculo"/>
                 <w:noProof/>
                 <w:lang w:val="en-US"/>
               </w:rPr>
-              <w:t>Sprint 2 Week 2 reschedule</w:t>
+              <w:t>Sprint 3 Week 2 reschedule</w:t>
             </w:r>
             <w:r>
               <w:rPr>
@@ -1476,7 +1693,7 @@
                 <w:noProof/>
                 <w:webHidden/>
               </w:rPr>
-              <w:instrText xml:space="preserve"> PAGEREF _Toc5996764 \h </w:instrText>
+              <w:instrText xml:space="preserve"> PAGEREF _Toc7724814 \h </w:instrText>
             </w:r>
             <w:r>
               <w:rPr>
@@ -1496,7 +1713,7 @@
                 <w:noProof/>
                 <w:webHidden/>
               </w:rPr>
-              <w:t>11</w:t>
+              <w:t>13</w:t>
             </w:r>
             <w:r>
               <w:rPr>
@@ -1520,14 +1737,14 @@
               <w:lang w:eastAsia="ja-JP"/>
             </w:rPr>
           </w:pPr>
-          <w:hyperlink w:anchor="_Toc5996765" w:history="1">
+          <w:hyperlink w:anchor="_Toc7724815" w:history="1">
             <w:r>
               <w:rPr>
                 <w:rStyle w:val="Hipervnculo"/>
                 <w:noProof/>
                 <w:lang w:val="en-US"/>
               </w:rPr>
-              <w:t>Sprint 2 status after Week 2 (April 12</w:t>
+              <w:t>Sprint 2 status after Week 2 (April May 3</w:t>
             </w:r>
             <w:r>
               <w:rPr>
@@ -1536,7 +1753,7 @@
                 <w:vertAlign w:val="superscript"/>
                 <w:lang w:val="en-US"/>
               </w:rPr>
-              <w:t>th</w:t>
+              <w:t>rd</w:t>
             </w:r>
             <w:r>
               <w:rPr>
@@ -1565,7 +1782,7 @@
                 <w:noProof/>
                 <w:webHidden/>
               </w:rPr>
-              <w:instrText xml:space="preserve"> PAGEREF _Toc5996765 \h </w:instrText>
+              <w:instrText xml:space="preserve"> PAGEREF _Toc7724815 \h </w:instrText>
             </w:r>
             <w:r>
               <w:rPr>
@@ -1585,7 +1802,7 @@
                 <w:noProof/>
                 <w:webHidden/>
               </w:rPr>
-              <w:t>12</w:t>
+              <w:t>13</w:t>
             </w:r>
             <w:r>
               <w:rPr>
@@ -1609,7 +1826,7 @@
               <w:lang w:eastAsia="ja-JP"/>
             </w:rPr>
           </w:pPr>
-          <w:hyperlink w:anchor="_Toc5996766" w:history="1">
+          <w:hyperlink w:anchor="_Toc7724816" w:history="1">
             <w:r>
               <w:rPr>
                 <w:rStyle w:val="Hipervnculo"/>
@@ -1637,7 +1854,7 @@
                 <w:noProof/>
                 <w:webHidden/>
               </w:rPr>
-              <w:instrText xml:space="preserve"> PAGEREF _Toc5996766 \h </w:instrText>
+              <w:instrText xml:space="preserve"> PAGEREF _Toc7724816 \h </w:instrText>
             </w:r>
             <w:r>
               <w:rPr>
@@ -1657,7 +1874,7 @@
                 <w:noProof/>
                 <w:webHidden/>
               </w:rPr>
-              <w:t>15</w:t>
+              <w:t>16</w:t>
             </w:r>
             <w:r>
               <w:rPr>
@@ -1681,7 +1898,7 @@
               <w:lang w:eastAsia="ja-JP"/>
             </w:rPr>
           </w:pPr>
-          <w:hyperlink w:anchor="_Toc5996767" w:history="1">
+          <w:hyperlink w:anchor="_Toc7724817" w:history="1">
             <w:r>
               <w:rPr>
                 <w:rStyle w:val="Hipervnculo"/>
@@ -1709,7 +1926,7 @@
                 <w:noProof/>
                 <w:webHidden/>
               </w:rPr>
-              <w:instrText xml:space="preserve"> PAGEREF _Toc5996767 \h </w:instrText>
+              <w:instrText xml:space="preserve"> PAGEREF _Toc7724817 \h </w:instrText>
             </w:r>
             <w:r>
               <w:rPr>
@@ -1729,7 +1946,7 @@
                 <w:noProof/>
                 <w:webHidden/>
               </w:rPr>
-              <w:t>15</w:t>
+              <w:t>16</w:t>
             </w:r>
             <w:r>
               <w:rPr>
@@ -1753,14 +1970,14 @@
               <w:lang w:eastAsia="ja-JP"/>
             </w:rPr>
           </w:pPr>
-          <w:hyperlink w:anchor="_Toc5996768" w:history="1">
+          <w:hyperlink w:anchor="_Toc7724818" w:history="1">
             <w:r>
               <w:rPr>
                 <w:rStyle w:val="Hipervnculo"/>
                 <w:noProof/>
                 <w:lang w:val="en-US"/>
               </w:rPr>
-              <w:t>Sprint 3 initial planning</w:t>
+              <w:t>Project launch initial planning</w:t>
             </w:r>
             <w:r>
               <w:rPr>
@@ -1781,7 +1998,7 @@
                 <w:noProof/>
                 <w:webHidden/>
               </w:rPr>
-              <w:instrText xml:space="preserve"> PAGEREF _Toc5996768 \h </w:instrText>
+              <w:instrText xml:space="preserve"> PAGEREF _Toc7724818 \h </w:instrText>
             </w:r>
             <w:r>
               <w:rPr>
@@ -1801,7 +2018,7 @@
                 <w:noProof/>
                 <w:webHidden/>
               </w:rPr>
-              <w:t>16</w:t>
+              <w:t>17</w:t>
             </w:r>
             <w:r>
               <w:rPr>
@@ -1825,14 +2042,14 @@
               <w:lang w:eastAsia="ja-JP"/>
             </w:rPr>
           </w:pPr>
-          <w:hyperlink w:anchor="_Toc5996769" w:history="1">
+          <w:hyperlink w:anchor="_Toc7724819" w:history="1">
             <w:r>
               <w:rPr>
                 <w:rStyle w:val="Hipervnculo"/>
                 <w:noProof/>
                 <w:lang w:val="en-US"/>
               </w:rPr>
-              <w:t>Week 1 (April 22</w:t>
+              <w:t>Week 1 (May 13</w:t>
             </w:r>
             <w:r>
               <w:rPr>
@@ -1841,7 +2058,7 @@
                 <w:vertAlign w:val="superscript"/>
                 <w:lang w:val="en-US"/>
               </w:rPr>
-              <w:t>nd</w:t>
+              <w:t>th</w:t>
             </w:r>
             <w:r>
               <w:rPr>
@@ -1849,7 +2066,7 @@
                 <w:noProof/>
                 <w:lang w:val="en-US"/>
               </w:rPr>
-              <w:t>-April 28</w:t>
+              <w:t>-May 19</w:t>
             </w:r>
             <w:r>
               <w:rPr>
@@ -1887,7 +2104,7 @@
                 <w:noProof/>
                 <w:webHidden/>
               </w:rPr>
-              <w:instrText xml:space="preserve"> PAGEREF _Toc5996769 \h </w:instrText>
+              <w:instrText xml:space="preserve"> PAGEREF _Toc7724819 \h </w:instrText>
             </w:r>
             <w:r>
               <w:rPr>
@@ -1907,7 +2124,7 @@
                 <w:noProof/>
                 <w:webHidden/>
               </w:rPr>
-              <w:t>16</w:t>
+              <w:t>17</w:t>
             </w:r>
             <w:r>
               <w:rPr>
@@ -1931,14 +2148,14 @@
               <w:lang w:eastAsia="ja-JP"/>
             </w:rPr>
           </w:pPr>
-          <w:hyperlink w:anchor="_Toc5996770" w:history="1">
+          <w:hyperlink w:anchor="_Toc7724820" w:history="1">
             <w:r>
               <w:rPr>
                 <w:rStyle w:val="Hipervnculo"/>
                 <w:noProof/>
                 <w:lang w:val="en-US"/>
               </w:rPr>
-              <w:t>Week 2 (April 29</w:t>
+              <w:t>Week 2 (May 20</w:t>
             </w:r>
             <w:r>
               <w:rPr>
@@ -1955,7 +2172,7 @@
                 <w:noProof/>
                 <w:lang w:val="en-US"/>
               </w:rPr>
-              <w:t>-May 3</w:t>
+              <w:t>-May 24</w:t>
             </w:r>
             <w:r>
               <w:rPr>
@@ -1964,7 +2181,7 @@
                 <w:vertAlign w:val="superscript"/>
                 <w:lang w:val="en-US"/>
               </w:rPr>
-              <w:t>rd</w:t>
+              <w:t>th</w:t>
             </w:r>
             <w:r>
               <w:rPr>
@@ -1993,7 +2210,7 @@
                 <w:noProof/>
                 <w:webHidden/>
               </w:rPr>
-              <w:instrText xml:space="preserve"> PAGEREF _Toc5996770 \h </w:instrText>
+              <w:instrText xml:space="preserve"> PAGEREF _Toc7724820 \h </w:instrText>
             </w:r>
             <w:r>
               <w:rPr>
@@ -2013,7 +2230,7 @@
                 <w:noProof/>
                 <w:webHidden/>
               </w:rPr>
-              <w:t>17</w:t>
+              <w:t>18</w:t>
             </w:r>
             <w:r>
               <w:rPr>
@@ -2037,7 +2254,7 @@
               <w:lang w:eastAsia="ja-JP"/>
             </w:rPr>
           </w:pPr>
-          <w:hyperlink w:anchor="_Toc5996771" w:history="1">
+          <w:hyperlink w:anchor="_Toc7724821" w:history="1">
             <w:r>
               <w:rPr>
                 <w:rStyle w:val="Hipervnculo"/>
@@ -2065,7 +2282,7 @@
                 <w:noProof/>
                 <w:webHidden/>
               </w:rPr>
-              <w:instrText xml:space="preserve"> PAGEREF _Toc5996771 \h </w:instrText>
+              <w:instrText xml:space="preserve"> PAGEREF _Toc7724821 \h </w:instrText>
             </w:r>
             <w:r>
               <w:rPr>
@@ -2085,7 +2302,7 @@
                 <w:noProof/>
                 <w:webHidden/>
               </w:rPr>
-              <w:t>17</w:t>
+              <w:t>18</w:t>
             </w:r>
             <w:r>
               <w:rPr>
@@ -2109,7 +2326,7 @@
               <w:lang w:eastAsia="ja-JP"/>
             </w:rPr>
           </w:pPr>
-          <w:hyperlink w:anchor="_Toc5996772" w:history="1">
+          <w:hyperlink w:anchor="_Toc7724822" w:history="1">
             <w:r>
               <w:rPr>
                 <w:rStyle w:val="Hipervnculo"/>
@@ -2137,7 +2354,7 @@
                 <w:noProof/>
                 <w:webHidden/>
               </w:rPr>
-              <w:instrText xml:space="preserve"> PAGEREF _Toc5996772 \h </w:instrText>
+              <w:instrText xml:space="preserve"> PAGEREF _Toc7724822 \h </w:instrText>
             </w:r>
             <w:r>
               <w:rPr>
@@ -2157,7 +2374,7 @@
                 <w:noProof/>
                 <w:webHidden/>
               </w:rPr>
-              <w:t>18</w:t>
+              <w:t>19</w:t>
             </w:r>
             <w:r>
               <w:rPr>
@@ -2181,7 +2398,7 @@
               <w:lang w:eastAsia="ja-JP"/>
             </w:rPr>
           </w:pPr>
-          <w:hyperlink w:anchor="_Toc5996773" w:history="1">
+          <w:hyperlink w:anchor="_Toc7724823" w:history="1">
             <w:r>
               <w:rPr>
                 <w:rStyle w:val="Hipervnculo"/>
@@ -2209,7 +2426,7 @@
                 <w:noProof/>
                 <w:webHidden/>
               </w:rPr>
-              <w:instrText xml:space="preserve"> PAGEREF _Toc5996773 \h </w:instrText>
+              <w:instrText xml:space="preserve"> PAGEREF _Toc7724823 \h </w:instrText>
             </w:r>
             <w:r>
               <w:rPr>
@@ -2229,7 +2446,7 @@
                 <w:noProof/>
                 <w:webHidden/>
               </w:rPr>
-              <w:t>18</w:t>
+              <w:t>19</w:t>
             </w:r>
             <w:r>
               <w:rPr>
@@ -2253,7 +2470,7 @@
               <w:lang w:eastAsia="ja-JP"/>
             </w:rPr>
           </w:pPr>
-          <w:hyperlink w:anchor="_Toc5996774" w:history="1">
+          <w:hyperlink w:anchor="_Toc7724824" w:history="1">
             <w:r>
               <w:rPr>
                 <w:rStyle w:val="Hipervnculo"/>
@@ -2281,7 +2498,7 @@
                 <w:noProof/>
                 <w:webHidden/>
               </w:rPr>
-              <w:instrText xml:space="preserve"> PAGEREF _Toc5996774 \h </w:instrText>
+              <w:instrText xml:space="preserve"> PAGEREF _Toc7724824 \h </w:instrText>
             </w:r>
             <w:r>
               <w:rPr>
@@ -2301,7 +2518,7 @@
                 <w:noProof/>
                 <w:webHidden/>
               </w:rPr>
-              <w:t>18</w:t>
+              <w:t>19</w:t>
             </w:r>
             <w:r>
               <w:rPr>
@@ -2325,7 +2542,7 @@
               <w:lang w:eastAsia="ja-JP"/>
             </w:rPr>
           </w:pPr>
-          <w:hyperlink w:anchor="_Toc5996775" w:history="1">
+          <w:hyperlink w:anchor="_Toc7724825" w:history="1">
             <w:r>
               <w:rPr>
                 <w:rStyle w:val="Hipervnculo"/>
@@ -2353,7 +2570,7 @@
                 <w:noProof/>
                 <w:webHidden/>
               </w:rPr>
-              <w:instrText xml:space="preserve"> PAGEREF _Toc5996775 \h </w:instrText>
+              <w:instrText xml:space="preserve"> PAGEREF _Toc7724825 \h </w:instrText>
             </w:r>
             <w:r>
               <w:rPr>
@@ -2373,7 +2590,7 @@
                 <w:noProof/>
                 <w:webHidden/>
               </w:rPr>
-              <w:t>18</w:t>
+              <w:t>19</w:t>
             </w:r>
             <w:r>
               <w:rPr>
@@ -2397,7 +2614,7 @@
               <w:lang w:eastAsia="ja-JP"/>
             </w:rPr>
           </w:pPr>
-          <w:hyperlink w:anchor="_Toc5996776" w:history="1">
+          <w:hyperlink w:anchor="_Toc7724826" w:history="1">
             <w:r>
               <w:rPr>
                 <w:rStyle w:val="Hipervnculo"/>
@@ -2425,7 +2642,7 @@
                 <w:noProof/>
                 <w:webHidden/>
               </w:rPr>
-              <w:instrText xml:space="preserve"> PAGEREF _Toc5996776 \h </w:instrText>
+              <w:instrText xml:space="preserve"> PAGEREF _Toc7724826 \h </w:instrText>
             </w:r>
             <w:r>
               <w:rPr>
@@ -2445,7 +2662,7 @@
                 <w:noProof/>
                 <w:webHidden/>
               </w:rPr>
-              <w:t>18</w:t>
+              <w:t>19</w:t>
             </w:r>
             <w:r>
               <w:rPr>
@@ -2469,7 +2686,7 @@
               <w:lang w:eastAsia="ja-JP"/>
             </w:rPr>
           </w:pPr>
-          <w:hyperlink w:anchor="_Toc5996777" w:history="1">
+          <w:hyperlink w:anchor="_Toc7724827" w:history="1">
             <w:r>
               <w:rPr>
                 <w:rStyle w:val="Hipervnculo"/>
@@ -2497,7 +2714,7 @@
                 <w:noProof/>
                 <w:webHidden/>
               </w:rPr>
-              <w:instrText xml:space="preserve"> PAGEREF _Toc5996777 \h </w:instrText>
+              <w:instrText xml:space="preserve"> PAGEREF _Toc7724827 \h </w:instrText>
             </w:r>
             <w:r>
               <w:rPr>
@@ -2517,7 +2734,7 @@
                 <w:noProof/>
                 <w:webHidden/>
               </w:rPr>
-              <w:t>18</w:t>
+              <w:t>19</w:t>
             </w:r>
             <w:r>
               <w:rPr>
@@ -2541,7 +2758,7 @@
               <w:lang w:eastAsia="ja-JP"/>
             </w:rPr>
           </w:pPr>
-          <w:hyperlink w:anchor="_Toc5996778" w:history="1">
+          <w:hyperlink w:anchor="_Toc7724828" w:history="1">
             <w:r>
               <w:rPr>
                 <w:rStyle w:val="Hipervnculo"/>
@@ -2569,7 +2786,7 @@
                 <w:noProof/>
                 <w:webHidden/>
               </w:rPr>
-              <w:instrText xml:space="preserve"> PAGEREF _Toc5996778 \h </w:instrText>
+              <w:instrText xml:space="preserve"> PAGEREF _Toc7724828 \h </w:instrText>
             </w:r>
             <w:r>
               <w:rPr>
@@ -2617,20 +2834,14 @@
         </w:p>
       </w:sdtContent>
     </w:sdt>
-    <w:p/>
     <w:p>
-      <w:r>
-        <w:br w:type="page"/>
-      </w:r>
-    </w:p>
-    <w:p>
       <w:pPr>
         <w:pStyle w:val="Ttulo1"/>
         <w:rPr>
           <w:lang w:val="en-US"/>
         </w:rPr>
       </w:pPr>
-      <w:bookmarkStart w:id="0" w:name="_Toc5996750"/>
+      <w:bookmarkStart w:id="0" w:name="_Toc7724797"/>
       <w:r>
         <w:rPr>
           <w:lang w:val="en-US"/>
@@ -2699,7 +2910,7 @@
           <w:lang w:val="en-US"/>
         </w:rPr>
       </w:pPr>
-      <w:bookmarkStart w:id="1" w:name="_Toc5996751"/>
+      <w:bookmarkStart w:id="1" w:name="_Toc7724798"/>
       <w:r>
         <w:rPr>
           <w:lang w:val="en-US"/>
@@ -2846,7 +3057,7 @@
           <w:lang w:val="en-US"/>
         </w:rPr>
       </w:pPr>
-      <w:bookmarkStart w:id="2" w:name="_Toc5996752"/>
+      <w:bookmarkStart w:id="2" w:name="_Toc7724799"/>
       <w:r>
         <w:rPr>
           <w:lang w:val="en-US"/>
@@ -3036,7 +3247,7 @@
           <w:lang w:val="en-US"/>
         </w:rPr>
       </w:pPr>
-      <w:bookmarkStart w:id="3" w:name="_Toc5996753"/>
+      <w:bookmarkStart w:id="3" w:name="_Toc7724800"/>
       <w:r>
         <w:rPr>
           <w:lang w:val="en-US"/>
@@ -3237,7 +3448,7 @@
           <w:lang w:val="en-US"/>
         </w:rPr>
       </w:pPr>
-      <w:bookmarkStart w:id="4" w:name="_Toc5996754"/>
+      <w:bookmarkStart w:id="4" w:name="_Toc7724801"/>
       <w:r>
         <w:rPr>
           <w:lang w:val="en-US"/>
@@ -3735,12 +3946,14 @@
           <w:lang w:val="en-US"/>
         </w:rPr>
       </w:pPr>
+      <w:bookmarkStart w:id="5" w:name="_Toc7724802"/>
       <w:r>
         <w:rPr>
           <w:lang w:val="en-US"/>
         </w:rPr>
         <w:t>GDPR</w:t>
       </w:r>
+      <w:bookmarkEnd w:id="5"/>
     </w:p>
     <w:p>
       <w:pPr>
@@ -4001,7 +4214,7 @@
           <w:lang w:val="en-US"/>
         </w:rPr>
       </w:pPr>
-      <w:bookmarkStart w:id="5" w:name="_Toc5996755"/>
+      <w:bookmarkStart w:id="6" w:name="_Toc7724803"/>
       <w:r>
         <w:rPr>
           <w:lang w:val="en-US"/>
@@ -4009,7 +4222,7 @@
         <w:lastRenderedPageBreak/>
         <w:t>Development planning</w:t>
       </w:r>
-      <w:bookmarkEnd w:id="5"/>
+      <w:bookmarkEnd w:id="6"/>
     </w:p>
     <w:p>
       <w:pPr>
@@ -4096,14 +4309,14 @@
           <w:lang w:val="en-US"/>
         </w:rPr>
       </w:pPr>
-      <w:bookmarkStart w:id="6" w:name="_Toc5996756"/>
+      <w:bookmarkStart w:id="7" w:name="_Toc7724804"/>
       <w:r>
         <w:rPr>
           <w:lang w:val="en-US"/>
         </w:rPr>
         <w:t>Team members performance measurement</w:t>
       </w:r>
-      <w:bookmarkEnd w:id="6"/>
+      <w:bookmarkEnd w:id="7"/>
     </w:p>
     <w:p>
       <w:pPr>
@@ -4576,12 +4789,14 @@
           <w:lang w:val="en-US"/>
         </w:rPr>
       </w:pPr>
+      <w:bookmarkStart w:id="8" w:name="_Toc7724805"/>
       <w:r>
         <w:rPr>
           <w:lang w:val="en-US"/>
         </w:rPr>
         <w:t>Code coverage</w:t>
       </w:r>
+      <w:bookmarkEnd w:id="8"/>
     </w:p>
     <w:p>
       <w:pPr>
@@ -4603,14 +4818,13 @@
           <w:lang w:val="en-US"/>
         </w:rPr>
       </w:pPr>
-      <w:bookmarkStart w:id="7" w:name="_Toc5996757"/>
+      <w:bookmarkStart w:id="9" w:name="_Toc7724806"/>
       <w:r>
         <w:rPr>
           <w:lang w:val="en-US"/>
         </w:rPr>
         <w:t xml:space="preserve">Improvement actions taken from </w:t>
       </w:r>
-      <w:bookmarkEnd w:id="7"/>
       <w:r>
         <w:rPr>
           <w:lang w:val="en-US"/>
@@ -4629,6 +4843,7 @@
         </w:rPr>
         <w:t>s</w:t>
       </w:r>
+      <w:bookmarkEnd w:id="9"/>
     </w:p>
     <w:p>
       <w:pPr>
@@ -4954,7 +5169,7 @@
           <w:lang w:val="en-US"/>
         </w:rPr>
       </w:pPr>
-      <w:bookmarkStart w:id="8" w:name="_Toc5996758"/>
+      <w:bookmarkStart w:id="10" w:name="_Toc7724807"/>
       <w:r>
         <w:rPr>
           <w:lang w:val="en-US"/>
@@ -4973,7 +5188,7 @@
         </w:rPr>
         <w:t xml:space="preserve"> initial planning</w:t>
       </w:r>
-      <w:bookmarkEnd w:id="8"/>
+      <w:bookmarkEnd w:id="10"/>
     </w:p>
     <w:p>
       <w:pPr>
@@ -4982,14 +5197,13 @@
           <w:lang w:val="en-US"/>
         </w:rPr>
       </w:pPr>
-      <w:bookmarkStart w:id="9" w:name="_Toc5996759"/>
+      <w:bookmarkStart w:id="11" w:name="_Toc7724808"/>
       <w:r>
         <w:rPr>
           <w:lang w:val="en-US"/>
         </w:rPr>
         <w:t xml:space="preserve">Week 1 (April </w:t>
       </w:r>
-      <w:bookmarkEnd w:id="9"/>
       <w:r>
         <w:rPr>
           <w:lang w:val="en-US"/>
@@ -5022,6 +5236,7 @@
         </w:rPr>
         <w:t>)</w:t>
       </w:r>
+      <w:bookmarkEnd w:id="11"/>
     </w:p>
     <w:tbl>
       <w:tblPr>
@@ -7559,7 +7774,7 @@
           <w:lang w:val="en-US"/>
         </w:rPr>
       </w:pPr>
-      <w:bookmarkStart w:id="10" w:name="_Toc5996760"/>
+      <w:bookmarkStart w:id="12" w:name="_Toc7724809"/>
       <w:r>
         <w:rPr>
           <w:lang w:val="en-US"/>
@@ -7592,7 +7807,6 @@
         </w:rPr>
         <w:t>-May 3</w:t>
       </w:r>
-      <w:bookmarkEnd w:id="10"/>
       <w:r>
         <w:rPr>
           <w:vertAlign w:val="superscript"/>
@@ -7606,6 +7820,7 @@
         </w:rPr>
         <w:t>)</w:t>
       </w:r>
+      <w:bookmarkEnd w:id="12"/>
     </w:p>
     <w:p>
       <w:pPr>
@@ -7651,7 +7866,6 @@
               <w:pStyle w:val="Sinespaciado"/>
               <w:jc w:val="center"/>
             </w:pPr>
-            <w:bookmarkStart w:id="11" w:name="_Toc5996761"/>
             <w:proofErr w:type="spellStart"/>
             <w:r>
               <w:t>Task</w:t>
@@ -9468,6 +9682,7 @@
           <w:lang w:val="en-US"/>
         </w:rPr>
       </w:pPr>
+      <w:bookmarkStart w:id="13" w:name="_Toc7724810"/>
       <w:r>
         <w:rPr>
           <w:lang w:val="en-US"/>
@@ -9510,7 +9725,6 @@
         </w:rPr>
         <w:t xml:space="preserve">April </w:t>
       </w:r>
-      <w:bookmarkEnd w:id="11"/>
       <w:r>
         <w:rPr>
           <w:lang w:val="en-US"/>
@@ -9530,6 +9744,7 @@
         </w:rPr>
         <w:t>)</w:t>
       </w:r>
+      <w:bookmarkEnd w:id="13"/>
     </w:p>
     <w:p>
       <w:pPr>
@@ -13305,7 +13520,19 @@
         <w:rPr>
           <w:lang w:val="en-US"/>
         </w:rPr>
-        <w:t>Pablo (Project manager): 1,09</w:t>
+        <w:t>Pablo (Project manager): 1</w:t>
+      </w:r>
+      <w:r>
+        <w:rPr>
+          <w:lang w:val="en-US"/>
+        </w:rPr>
+        <w:t>.</w:t>
+      </w:r>
+      <w:r>
+        <w:rPr>
+          <w:lang w:val="en-US"/>
+        </w:rPr>
+        <w:t>09</w:t>
       </w:r>
     </w:p>
     <w:p>
@@ -13666,7 +13893,7 @@
           <w:lang w:val="en-US"/>
         </w:rPr>
       </w:pPr>
-      <w:bookmarkStart w:id="12" w:name="_Hlk7700507"/>
+      <w:bookmarkStart w:id="14" w:name="_Hlk7700507"/>
       <w:r>
         <w:rPr>
           <w:lang w:val="en-US"/>
@@ -13690,7 +13917,7 @@
         <w:t>The code coverage after this week was 78%, which is considered a good coverage by our standards.</w:t>
       </w:r>
     </w:p>
-    <w:bookmarkEnd w:id="12"/>
+    <w:bookmarkEnd w:id="14"/>
     <w:p>
       <w:pPr>
         <w:rPr>
@@ -13753,14 +13980,14 @@
           <w:lang w:val="en-US"/>
         </w:rPr>
       </w:pPr>
-      <w:bookmarkStart w:id="13" w:name="_Toc5996762"/>
+      <w:bookmarkStart w:id="15" w:name="_Toc7724811"/>
       <w:r>
         <w:rPr>
           <w:lang w:val="en-US"/>
         </w:rPr>
         <w:t>Problems during the first week</w:t>
       </w:r>
-      <w:bookmarkEnd w:id="13"/>
+      <w:bookmarkEnd w:id="15"/>
     </w:p>
     <w:p>
       <w:pPr>
@@ -13801,7 +14028,6 @@
           <w:lang w:val="en-US"/>
         </w:rPr>
       </w:pPr>
-      <w:bookmarkStart w:id="14" w:name="_Toc5996763"/>
       <w:r>
         <w:rPr>
           <w:lang w:val="en-US"/>
@@ -13903,13 +14129,14 @@
           <w:lang w:val="en-US"/>
         </w:rPr>
       </w:pPr>
+      <w:bookmarkStart w:id="16" w:name="_Toc7724812"/>
       <w:r>
         <w:rPr>
           <w:lang w:val="en-US"/>
         </w:rPr>
         <w:t>Feedback received from our pilot users</w:t>
       </w:r>
-      <w:bookmarkEnd w:id="14"/>
+      <w:bookmarkEnd w:id="16"/>
     </w:p>
     <w:p>
       <w:pPr>
@@ -13927,6 +14154,7 @@
           <w:lang w:val="en-US" w:eastAsia="ja-JP"/>
         </w:rPr>
       </w:pPr>
+      <w:bookmarkStart w:id="17" w:name="_Toc7724813"/>
       <w:r>
         <w:rPr>
           <w:rFonts w:asciiTheme="majorHAnsi" w:eastAsiaTheme="majorEastAsia" w:hAnsiTheme="majorHAnsi" w:cstheme="majorBidi"/>
@@ -13937,6 +14165,7 @@
         </w:rPr>
         <w:t>Pilot user’s feedback ranking</w:t>
       </w:r>
+      <w:bookmarkEnd w:id="17"/>
     </w:p>
     <w:p>
       <w:pPr>
@@ -14392,27 +14621,22 @@
         </w:rPr>
         <w:br w:type="page"/>
       </w:r>
+      <w:bookmarkStart w:id="18" w:name="_GoBack"/>
+      <w:bookmarkEnd w:id="18"/>
     </w:p>
     <w:p>
       <w:pPr>
-        <w:ind w:firstLine="0"/>
-        <w:rPr>
-          <w:lang w:val="en-US"/>
-        </w:rPr>
-      </w:pPr>
-    </w:p>
-    <w:p>
-      <w:pPr>
         <w:pStyle w:val="Ttulo1"/>
         <w:rPr>
           <w:lang w:val="en-US"/>
         </w:rPr>
       </w:pPr>
-      <w:bookmarkStart w:id="15" w:name="_Toc5996764"/>
-      <w:r>
-        <w:rPr>
-          <w:lang w:val="en-US"/>
-        </w:rPr>
+      <w:bookmarkStart w:id="19" w:name="_Toc7724814"/>
+      <w:r>
+        <w:rPr>
+          <w:lang w:val="en-US"/>
+        </w:rPr>
+        <w:lastRenderedPageBreak/>
         <w:t xml:space="preserve">Sprint </w:t>
       </w:r>
       <w:r>
@@ -14427,7 +14651,7 @@
         </w:rPr>
         <w:t xml:space="preserve"> Week 2 reschedule</w:t>
       </w:r>
-      <w:bookmarkEnd w:id="15"/>
+      <w:bookmarkEnd w:id="19"/>
     </w:p>
     <w:p>
       <w:pPr>
@@ -16281,7 +16505,7 @@
                 <w:lang w:val="en-US"/>
               </w:rPr>
             </w:pPr>
-            <w:bookmarkStart w:id="16" w:name="_Hlk5876458"/>
+            <w:bookmarkStart w:id="20" w:name="_Hlk5876458"/>
             <w:r>
               <w:rPr>
                 <w:b w:val="0"/>
@@ -16855,7 +17079,7 @@
           </w:p>
         </w:tc>
       </w:tr>
-      <w:bookmarkEnd w:id="16"/>
+      <w:bookmarkEnd w:id="20"/>
     </w:tbl>
     <w:p>
       <w:pPr>
@@ -16874,14 +17098,13 @@
           <w:lang w:val="en-US"/>
         </w:rPr>
       </w:pPr>
-      <w:bookmarkStart w:id="17" w:name="_Toc5996765"/>
+      <w:bookmarkStart w:id="21" w:name="_Toc7724815"/>
       <w:r>
         <w:rPr>
           <w:lang w:val="en-US"/>
         </w:rPr>
         <w:t xml:space="preserve">Sprint 2 status after Week 2 (April </w:t>
       </w:r>
-      <w:bookmarkEnd w:id="17"/>
       <w:r>
         <w:rPr>
           <w:lang w:val="en-US"/>
@@ -16901,6 +17124,7 @@
         </w:rPr>
         <w:t>)</w:t>
       </w:r>
+      <w:bookmarkEnd w:id="21"/>
     </w:p>
     <w:p>
       <w:pPr>
@@ -16976,13 +17200,6 @@
         </w:rPr>
         <w:br w:type="page"/>
       </w:r>
-    </w:p>
-    <w:p>
-      <w:pPr>
-        <w:rPr>
-          <w:lang w:val="en-US"/>
-        </w:rPr>
-      </w:pPr>
     </w:p>
     <w:tbl>
       <w:tblPr>
@@ -17001,13 +17218,13 @@
         <w:tblLook w:val="04A0" w:firstRow="1" w:lastRow="0" w:firstColumn="1" w:lastColumn="0" w:noHBand="0" w:noVBand="1"/>
       </w:tblPr>
       <w:tblGrid>
-        <w:gridCol w:w="1702"/>
+        <w:gridCol w:w="1844"/>
         <w:gridCol w:w="1134"/>
-        <w:gridCol w:w="1276"/>
-        <w:gridCol w:w="1275"/>
+        <w:gridCol w:w="1417"/>
+        <w:gridCol w:w="992"/>
         <w:gridCol w:w="1134"/>
-        <w:gridCol w:w="1276"/>
-        <w:gridCol w:w="1418"/>
+        <w:gridCol w:w="1560"/>
+        <w:gridCol w:w="1134"/>
       </w:tblGrid>
       <w:tr>
         <w:trPr>
@@ -17016,7 +17233,7 @@
         <w:tc>
           <w:tcPr>
             <w:cnfStyle w:val="001000000000" w:firstRow="0" w:lastRow="0" w:firstColumn="1" w:lastColumn="0" w:oddVBand="0" w:evenVBand="0" w:oddHBand="0" w:evenHBand="0" w:firstRowFirstColumn="0" w:firstRowLastColumn="0" w:lastRowFirstColumn="0" w:lastRowLastColumn="0"/>
-            <w:tcW w:w="1702" w:type="dxa"/>
+            <w:tcW w:w="1844" w:type="dxa"/>
             <w:tcBorders>
               <w:top w:val="none" w:sz="0" w:space="0" w:color="auto"/>
               <w:left w:val="none" w:sz="0" w:space="0" w:color="auto"/>
@@ -17034,6 +17251,7 @@
             </w:pPr>
             <w:proofErr w:type="spellStart"/>
             <w:r>
+              <w:lastRenderedPageBreak/>
               <w:t>Task</w:t>
             </w:r>
             <w:proofErr w:type="spellEnd"/>
@@ -17075,7 +17293,7 @@
         </w:tc>
         <w:tc>
           <w:tcPr>
-            <w:tcW w:w="1276" w:type="dxa"/>
+            <w:tcW w:w="1417" w:type="dxa"/>
             <w:tcBorders>
               <w:top w:val="none" w:sz="0" w:space="0" w:color="auto"/>
               <w:left w:val="none" w:sz="0" w:space="0" w:color="auto"/>
@@ -17123,7 +17341,7 @@
         </w:tc>
         <w:tc>
           <w:tcPr>
-            <w:tcW w:w="1275" w:type="dxa"/>
+            <w:tcW w:w="992" w:type="dxa"/>
             <w:tcBorders>
               <w:top w:val="none" w:sz="0" w:space="0" w:color="auto"/>
               <w:left w:val="none" w:sz="0" w:space="0" w:color="auto"/>
@@ -17199,7 +17417,7 @@
         </w:tc>
         <w:tc>
           <w:tcPr>
-            <w:tcW w:w="1276" w:type="dxa"/>
+            <w:tcW w:w="1560" w:type="dxa"/>
             <w:tcBorders>
               <w:top w:val="none" w:sz="0" w:space="0" w:color="auto"/>
               <w:left w:val="none" w:sz="0" w:space="0" w:color="auto"/>
@@ -17224,7 +17442,7 @@
         </w:tc>
         <w:tc>
           <w:tcPr>
-            <w:tcW w:w="1418" w:type="dxa"/>
+            <w:tcW w:w="1134" w:type="dxa"/>
             <w:tcBorders>
               <w:top w:val="none" w:sz="0" w:space="0" w:color="auto"/>
               <w:left w:val="none" w:sz="0" w:space="0" w:color="auto"/>
@@ -17256,7 +17474,7 @@
         <w:tc>
           <w:tcPr>
             <w:cnfStyle w:val="001000000000" w:firstRow="0" w:lastRow="0" w:firstColumn="1" w:lastColumn="0" w:oddVBand="0" w:evenVBand="0" w:oddHBand="0" w:evenHBand="0" w:firstRowFirstColumn="0" w:firstRowLastColumn="0" w:lastRowFirstColumn="0" w:lastRowLastColumn="0"/>
-            <w:tcW w:w="1702" w:type="dxa"/>
+            <w:tcW w:w="1844" w:type="dxa"/>
             <w:tcBorders>
               <w:left w:val="none" w:sz="0" w:space="0" w:color="auto"/>
             </w:tcBorders>
@@ -17302,7 +17520,7 @@
         </w:tc>
         <w:tc>
           <w:tcPr>
-            <w:tcW w:w="1276" w:type="dxa"/>
+            <w:tcW w:w="1417" w:type="dxa"/>
           </w:tcPr>
           <w:p>
             <w:pPr>
@@ -17323,7 +17541,7 @@
         </w:tc>
         <w:tc>
           <w:tcPr>
-            <w:tcW w:w="1275" w:type="dxa"/>
+            <w:tcW w:w="992" w:type="dxa"/>
           </w:tcPr>
           <w:p>
             <w:pPr>
@@ -17362,7 +17580,7 @@
         </w:tc>
         <w:tc>
           <w:tcPr>
-            <w:tcW w:w="1276" w:type="dxa"/>
+            <w:tcW w:w="1560" w:type="dxa"/>
           </w:tcPr>
           <w:p>
             <w:pPr>
@@ -17377,7 +17595,7 @@
         </w:tc>
         <w:tc>
           <w:tcPr>
-            <w:tcW w:w="1418" w:type="dxa"/>
+            <w:tcW w:w="1134" w:type="dxa"/>
           </w:tcPr>
           <w:p>
             <w:pPr>
@@ -17398,7 +17616,7 @@
         <w:tc>
           <w:tcPr>
             <w:cnfStyle w:val="001000000000" w:firstRow="0" w:lastRow="0" w:firstColumn="1" w:lastColumn="0" w:oddVBand="0" w:evenVBand="0" w:oddHBand="0" w:evenHBand="0" w:firstRowFirstColumn="0" w:firstRowLastColumn="0" w:lastRowFirstColumn="0" w:lastRowLastColumn="0"/>
-            <w:tcW w:w="1702" w:type="dxa"/>
+            <w:tcW w:w="1844" w:type="dxa"/>
             <w:tcBorders>
               <w:left w:val="none" w:sz="0" w:space="0" w:color="auto"/>
             </w:tcBorders>
@@ -17444,7 +17662,7 @@
         </w:tc>
         <w:tc>
           <w:tcPr>
-            <w:tcW w:w="1276" w:type="dxa"/>
+            <w:tcW w:w="1417" w:type="dxa"/>
           </w:tcPr>
           <w:p>
             <w:pPr>
@@ -17465,7 +17683,7 @@
         </w:tc>
         <w:tc>
           <w:tcPr>
-            <w:tcW w:w="1275" w:type="dxa"/>
+            <w:tcW w:w="992" w:type="dxa"/>
           </w:tcPr>
           <w:p>
             <w:pPr>
@@ -17507,7 +17725,7 @@
         </w:tc>
         <w:tc>
           <w:tcPr>
-            <w:tcW w:w="1276" w:type="dxa"/>
+            <w:tcW w:w="1560" w:type="dxa"/>
           </w:tcPr>
           <w:p>
             <w:pPr>
@@ -17528,7 +17746,7 @@
         </w:tc>
         <w:tc>
           <w:tcPr>
-            <w:tcW w:w="1418" w:type="dxa"/>
+            <w:tcW w:w="1134" w:type="dxa"/>
           </w:tcPr>
           <w:p>
             <w:pPr>
@@ -17556,7 +17774,7 @@
         <w:tc>
           <w:tcPr>
             <w:cnfStyle w:val="001000000000" w:firstRow="0" w:lastRow="0" w:firstColumn="1" w:lastColumn="0" w:oddVBand="0" w:evenVBand="0" w:oddHBand="0" w:evenHBand="0" w:firstRowFirstColumn="0" w:firstRowLastColumn="0" w:lastRowFirstColumn="0" w:lastRowLastColumn="0"/>
-            <w:tcW w:w="1702" w:type="dxa"/>
+            <w:tcW w:w="1844" w:type="dxa"/>
             <w:tcBorders>
               <w:left w:val="none" w:sz="0" w:space="0" w:color="auto"/>
             </w:tcBorders>
@@ -17602,7 +17820,7 @@
         </w:tc>
         <w:tc>
           <w:tcPr>
-            <w:tcW w:w="1276" w:type="dxa"/>
+            <w:tcW w:w="1417" w:type="dxa"/>
           </w:tcPr>
           <w:p>
             <w:pPr>
@@ -17623,7 +17841,7 @@
         </w:tc>
         <w:tc>
           <w:tcPr>
-            <w:tcW w:w="1275" w:type="dxa"/>
+            <w:tcW w:w="992" w:type="dxa"/>
           </w:tcPr>
           <w:p>
             <w:pPr>
@@ -17665,7 +17883,7 @@
         </w:tc>
         <w:tc>
           <w:tcPr>
-            <w:tcW w:w="1276" w:type="dxa"/>
+            <w:tcW w:w="1560" w:type="dxa"/>
           </w:tcPr>
           <w:p>
             <w:pPr>
@@ -17686,7 +17904,7 @@
         </w:tc>
         <w:tc>
           <w:tcPr>
-            <w:tcW w:w="1418" w:type="dxa"/>
+            <w:tcW w:w="1134" w:type="dxa"/>
           </w:tcPr>
           <w:p>
             <w:pPr>
@@ -17713,7 +17931,7 @@
         <w:tc>
           <w:tcPr>
             <w:cnfStyle w:val="001000000000" w:firstRow="0" w:lastRow="0" w:firstColumn="1" w:lastColumn="0" w:oddVBand="0" w:evenVBand="0" w:oddHBand="0" w:evenHBand="0" w:firstRowFirstColumn="0" w:firstRowLastColumn="0" w:lastRowFirstColumn="0" w:lastRowLastColumn="0"/>
-            <w:tcW w:w="1702" w:type="dxa"/>
+            <w:tcW w:w="1844" w:type="dxa"/>
             <w:tcBorders>
               <w:left w:val="none" w:sz="0" w:space="0" w:color="auto"/>
             </w:tcBorders>
@@ -17759,7 +17977,7 @@
         </w:tc>
         <w:tc>
           <w:tcPr>
-            <w:tcW w:w="1276" w:type="dxa"/>
+            <w:tcW w:w="1417" w:type="dxa"/>
           </w:tcPr>
           <w:p>
             <w:pPr>
@@ -17780,7 +17998,7 @@
         </w:tc>
         <w:tc>
           <w:tcPr>
-            <w:tcW w:w="1275" w:type="dxa"/>
+            <w:tcW w:w="992" w:type="dxa"/>
           </w:tcPr>
           <w:p>
             <w:pPr>
@@ -17822,7 +18040,7 @@
         </w:tc>
         <w:tc>
           <w:tcPr>
-            <w:tcW w:w="1276" w:type="dxa"/>
+            <w:tcW w:w="1560" w:type="dxa"/>
           </w:tcPr>
           <w:p>
             <w:pPr>
@@ -17843,7 +18061,7 @@
         </w:tc>
         <w:tc>
           <w:tcPr>
-            <w:tcW w:w="1418" w:type="dxa"/>
+            <w:tcW w:w="1134" w:type="dxa"/>
           </w:tcPr>
           <w:p>
             <w:pPr>
@@ -17871,7 +18089,7 @@
         <w:tc>
           <w:tcPr>
             <w:cnfStyle w:val="001000000000" w:firstRow="0" w:lastRow="0" w:firstColumn="1" w:lastColumn="0" w:oddVBand="0" w:evenVBand="0" w:oddHBand="0" w:evenHBand="0" w:firstRowFirstColumn="0" w:firstRowLastColumn="0" w:lastRowFirstColumn="0" w:lastRowLastColumn="0"/>
-            <w:tcW w:w="1702" w:type="dxa"/>
+            <w:tcW w:w="1844" w:type="dxa"/>
             <w:tcBorders>
               <w:left w:val="none" w:sz="0" w:space="0" w:color="auto"/>
             </w:tcBorders>
@@ -17917,7 +18135,7 @@
         </w:tc>
         <w:tc>
           <w:tcPr>
-            <w:tcW w:w="1276" w:type="dxa"/>
+            <w:tcW w:w="1417" w:type="dxa"/>
           </w:tcPr>
           <w:p>
             <w:pPr>
@@ -17938,7 +18156,7 @@
         </w:tc>
         <w:tc>
           <w:tcPr>
-            <w:tcW w:w="1275" w:type="dxa"/>
+            <w:tcW w:w="992" w:type="dxa"/>
           </w:tcPr>
           <w:p>
             <w:pPr>
@@ -17980,7 +18198,7 @@
         </w:tc>
         <w:tc>
           <w:tcPr>
-            <w:tcW w:w="1276" w:type="dxa"/>
+            <w:tcW w:w="1560" w:type="dxa"/>
           </w:tcPr>
           <w:p>
             <w:pPr>
@@ -18001,7 +18219,7 @@
         </w:tc>
         <w:tc>
           <w:tcPr>
-            <w:tcW w:w="1418" w:type="dxa"/>
+            <w:tcW w:w="1134" w:type="dxa"/>
           </w:tcPr>
           <w:p>
             <w:pPr>
@@ -18028,7 +18246,7 @@
         <w:tc>
           <w:tcPr>
             <w:cnfStyle w:val="001000000000" w:firstRow="0" w:lastRow="0" w:firstColumn="1" w:lastColumn="0" w:oddVBand="0" w:evenVBand="0" w:oddHBand="0" w:evenHBand="0" w:firstRowFirstColumn="0" w:firstRowLastColumn="0" w:lastRowFirstColumn="0" w:lastRowLastColumn="0"/>
-            <w:tcW w:w="1702" w:type="dxa"/>
+            <w:tcW w:w="1844" w:type="dxa"/>
             <w:tcBorders>
               <w:left w:val="none" w:sz="0" w:space="0" w:color="auto"/>
             </w:tcBorders>
@@ -18074,7 +18292,7 @@
         </w:tc>
         <w:tc>
           <w:tcPr>
-            <w:tcW w:w="1276" w:type="dxa"/>
+            <w:tcW w:w="1417" w:type="dxa"/>
           </w:tcPr>
           <w:p>
             <w:pPr>
@@ -18095,7 +18313,7 @@
         </w:tc>
         <w:tc>
           <w:tcPr>
-            <w:tcW w:w="1275" w:type="dxa"/>
+            <w:tcW w:w="992" w:type="dxa"/>
           </w:tcPr>
           <w:p>
             <w:pPr>
@@ -18137,7 +18355,7 @@
         </w:tc>
         <w:tc>
           <w:tcPr>
-            <w:tcW w:w="1276" w:type="dxa"/>
+            <w:tcW w:w="1560" w:type="dxa"/>
           </w:tcPr>
           <w:p>
             <w:pPr>
@@ -18158,7 +18376,7 @@
         </w:tc>
         <w:tc>
           <w:tcPr>
-            <w:tcW w:w="1418" w:type="dxa"/>
+            <w:tcW w:w="1134" w:type="dxa"/>
           </w:tcPr>
           <w:p>
             <w:pPr>
@@ -18186,7 +18404,7 @@
         <w:tc>
           <w:tcPr>
             <w:cnfStyle w:val="001000000000" w:firstRow="0" w:lastRow="0" w:firstColumn="1" w:lastColumn="0" w:oddVBand="0" w:evenVBand="0" w:oddHBand="0" w:evenHBand="0" w:firstRowFirstColumn="0" w:firstRowLastColumn="0" w:lastRowFirstColumn="0" w:lastRowLastColumn="0"/>
-            <w:tcW w:w="1702" w:type="dxa"/>
+            <w:tcW w:w="1844" w:type="dxa"/>
             <w:tcBorders>
               <w:left w:val="none" w:sz="0" w:space="0" w:color="auto"/>
             </w:tcBorders>
@@ -18232,7 +18450,7 @@
         </w:tc>
         <w:tc>
           <w:tcPr>
-            <w:tcW w:w="1276" w:type="dxa"/>
+            <w:tcW w:w="1417" w:type="dxa"/>
           </w:tcPr>
           <w:p>
             <w:pPr>
@@ -18253,7 +18471,7 @@
         </w:tc>
         <w:tc>
           <w:tcPr>
-            <w:tcW w:w="1275" w:type="dxa"/>
+            <w:tcW w:w="992" w:type="dxa"/>
           </w:tcPr>
           <w:p>
             <w:pPr>
@@ -18295,7 +18513,7 @@
         </w:tc>
         <w:tc>
           <w:tcPr>
-            <w:tcW w:w="1276" w:type="dxa"/>
+            <w:tcW w:w="1560" w:type="dxa"/>
           </w:tcPr>
           <w:p>
             <w:pPr>
@@ -18316,7 +18534,7 @@
         </w:tc>
         <w:tc>
           <w:tcPr>
-            <w:tcW w:w="1418" w:type="dxa"/>
+            <w:tcW w:w="1134" w:type="dxa"/>
           </w:tcPr>
           <w:p>
             <w:pPr>
@@ -18343,7 +18561,7 @@
         <w:tc>
           <w:tcPr>
             <w:cnfStyle w:val="001000000000" w:firstRow="0" w:lastRow="0" w:firstColumn="1" w:lastColumn="0" w:oddVBand="0" w:evenVBand="0" w:oddHBand="0" w:evenHBand="0" w:firstRowFirstColumn="0" w:firstRowLastColumn="0" w:lastRowFirstColumn="0" w:lastRowLastColumn="0"/>
-            <w:tcW w:w="1702" w:type="dxa"/>
+            <w:tcW w:w="1844" w:type="dxa"/>
             <w:tcBorders>
               <w:left w:val="none" w:sz="0" w:space="0" w:color="auto"/>
             </w:tcBorders>
@@ -18389,7 +18607,7 @@
         </w:tc>
         <w:tc>
           <w:tcPr>
-            <w:tcW w:w="1276" w:type="dxa"/>
+            <w:tcW w:w="1417" w:type="dxa"/>
           </w:tcPr>
           <w:p>
             <w:pPr>
@@ -18410,7 +18628,7 @@
         </w:tc>
         <w:tc>
           <w:tcPr>
-            <w:tcW w:w="1275" w:type="dxa"/>
+            <w:tcW w:w="992" w:type="dxa"/>
           </w:tcPr>
           <w:p>
             <w:pPr>
@@ -18452,7 +18670,7 @@
         </w:tc>
         <w:tc>
           <w:tcPr>
-            <w:tcW w:w="1276" w:type="dxa"/>
+            <w:tcW w:w="1560" w:type="dxa"/>
           </w:tcPr>
           <w:p>
             <w:pPr>
@@ -18473,7 +18691,7 @@
         </w:tc>
         <w:tc>
           <w:tcPr>
-            <w:tcW w:w="1418" w:type="dxa"/>
+            <w:tcW w:w="1134" w:type="dxa"/>
           </w:tcPr>
           <w:p>
             <w:pPr>
@@ -18501,7 +18719,7 @@
         <w:tc>
           <w:tcPr>
             <w:cnfStyle w:val="001000000000" w:firstRow="0" w:lastRow="0" w:firstColumn="1" w:lastColumn="0" w:oddVBand="0" w:evenVBand="0" w:oddHBand="0" w:evenHBand="0" w:firstRowFirstColumn="0" w:firstRowLastColumn="0" w:lastRowFirstColumn="0" w:lastRowLastColumn="0"/>
-            <w:tcW w:w="1702" w:type="dxa"/>
+            <w:tcW w:w="1844" w:type="dxa"/>
             <w:tcBorders>
               <w:left w:val="none" w:sz="0" w:space="0" w:color="auto"/>
             </w:tcBorders>
@@ -18547,7 +18765,7 @@
         </w:tc>
         <w:tc>
           <w:tcPr>
-            <w:tcW w:w="1276" w:type="dxa"/>
+            <w:tcW w:w="1417" w:type="dxa"/>
           </w:tcPr>
           <w:p>
             <w:pPr>
@@ -18568,7 +18786,7 @@
         </w:tc>
         <w:tc>
           <w:tcPr>
-            <w:tcW w:w="1275" w:type="dxa"/>
+            <w:tcW w:w="992" w:type="dxa"/>
           </w:tcPr>
           <w:p>
             <w:pPr>
@@ -18610,7 +18828,7 @@
         </w:tc>
         <w:tc>
           <w:tcPr>
-            <w:tcW w:w="1276" w:type="dxa"/>
+            <w:tcW w:w="1560" w:type="dxa"/>
           </w:tcPr>
           <w:p>
             <w:pPr>
@@ -18631,7 +18849,7 @@
         </w:tc>
         <w:tc>
           <w:tcPr>
-            <w:tcW w:w="1418" w:type="dxa"/>
+            <w:tcW w:w="1134" w:type="dxa"/>
           </w:tcPr>
           <w:p>
             <w:pPr>
@@ -18658,7 +18876,7 @@
         <w:tc>
           <w:tcPr>
             <w:cnfStyle w:val="001000000000" w:firstRow="0" w:lastRow="0" w:firstColumn="1" w:lastColumn="0" w:oddVBand="0" w:evenVBand="0" w:oddHBand="0" w:evenHBand="0" w:firstRowFirstColumn="0" w:firstRowLastColumn="0" w:lastRowFirstColumn="0" w:lastRowLastColumn="0"/>
-            <w:tcW w:w="1702" w:type="dxa"/>
+            <w:tcW w:w="1844" w:type="dxa"/>
             <w:tcBorders>
               <w:left w:val="none" w:sz="0" w:space="0" w:color="auto"/>
             </w:tcBorders>
@@ -18704,7 +18922,7 @@
         </w:tc>
         <w:tc>
           <w:tcPr>
-            <w:tcW w:w="1276" w:type="dxa"/>
+            <w:tcW w:w="1417" w:type="dxa"/>
           </w:tcPr>
           <w:p>
             <w:pPr>
@@ -18725,7 +18943,7 @@
         </w:tc>
         <w:tc>
           <w:tcPr>
-            <w:tcW w:w="1275" w:type="dxa"/>
+            <w:tcW w:w="992" w:type="dxa"/>
           </w:tcPr>
           <w:p>
             <w:pPr>
@@ -18767,7 +18985,7 @@
         </w:tc>
         <w:tc>
           <w:tcPr>
-            <w:tcW w:w="1276" w:type="dxa"/>
+            <w:tcW w:w="1560" w:type="dxa"/>
           </w:tcPr>
           <w:p>
             <w:pPr>
@@ -18788,7 +19006,7 @@
         </w:tc>
         <w:tc>
           <w:tcPr>
-            <w:tcW w:w="1418" w:type="dxa"/>
+            <w:tcW w:w="1134" w:type="dxa"/>
           </w:tcPr>
           <w:p>
             <w:pPr>
@@ -18816,7 +19034,7 @@
         <w:tc>
           <w:tcPr>
             <w:cnfStyle w:val="001000000000" w:firstRow="0" w:lastRow="0" w:firstColumn="1" w:lastColumn="0" w:oddVBand="0" w:evenVBand="0" w:oddHBand="0" w:evenHBand="0" w:firstRowFirstColumn="0" w:firstRowLastColumn="0" w:lastRowFirstColumn="0" w:lastRowLastColumn="0"/>
-            <w:tcW w:w="1702" w:type="dxa"/>
+            <w:tcW w:w="1844" w:type="dxa"/>
             <w:tcBorders>
               <w:left w:val="none" w:sz="0" w:space="0" w:color="auto"/>
             </w:tcBorders>
@@ -18862,7 +19080,7 @@
         </w:tc>
         <w:tc>
           <w:tcPr>
-            <w:tcW w:w="1276" w:type="dxa"/>
+            <w:tcW w:w="1417" w:type="dxa"/>
           </w:tcPr>
           <w:p>
             <w:pPr>
@@ -18883,7 +19101,7 @@
         </w:tc>
         <w:tc>
           <w:tcPr>
-            <w:tcW w:w="1275" w:type="dxa"/>
+            <w:tcW w:w="992" w:type="dxa"/>
           </w:tcPr>
           <w:p>
             <w:pPr>
@@ -18925,7 +19143,7 @@
         </w:tc>
         <w:tc>
           <w:tcPr>
-            <w:tcW w:w="1276" w:type="dxa"/>
+            <w:tcW w:w="1560" w:type="dxa"/>
           </w:tcPr>
           <w:p>
             <w:pPr>
@@ -18946,7 +19164,7 @@
         </w:tc>
         <w:tc>
           <w:tcPr>
-            <w:tcW w:w="1418" w:type="dxa"/>
+            <w:tcW w:w="1134" w:type="dxa"/>
           </w:tcPr>
           <w:p>
             <w:pPr>
@@ -18973,7 +19191,7 @@
         <w:tc>
           <w:tcPr>
             <w:cnfStyle w:val="001000000000" w:firstRow="0" w:lastRow="0" w:firstColumn="1" w:lastColumn="0" w:oddVBand="0" w:evenVBand="0" w:oddHBand="0" w:evenHBand="0" w:firstRowFirstColumn="0" w:firstRowLastColumn="0" w:lastRowFirstColumn="0" w:lastRowLastColumn="0"/>
-            <w:tcW w:w="1702" w:type="dxa"/>
+            <w:tcW w:w="1844" w:type="dxa"/>
             <w:tcBorders>
               <w:left w:val="none" w:sz="0" w:space="0" w:color="auto"/>
             </w:tcBorders>
@@ -19019,7 +19237,7 @@
         </w:tc>
         <w:tc>
           <w:tcPr>
-            <w:tcW w:w="1276" w:type="dxa"/>
+            <w:tcW w:w="1417" w:type="dxa"/>
           </w:tcPr>
           <w:p>
             <w:pPr>
@@ -19040,7 +19258,7 @@
         </w:tc>
         <w:tc>
           <w:tcPr>
-            <w:tcW w:w="1275" w:type="dxa"/>
+            <w:tcW w:w="992" w:type="dxa"/>
           </w:tcPr>
           <w:p>
             <w:pPr>
@@ -19082,7 +19300,7 @@
         </w:tc>
         <w:tc>
           <w:tcPr>
-            <w:tcW w:w="1276" w:type="dxa"/>
+            <w:tcW w:w="1560" w:type="dxa"/>
           </w:tcPr>
           <w:p>
             <w:pPr>
@@ -19103,7 +19321,7 @@
         </w:tc>
         <w:tc>
           <w:tcPr>
-            <w:tcW w:w="1418" w:type="dxa"/>
+            <w:tcW w:w="1134" w:type="dxa"/>
           </w:tcPr>
           <w:p>
             <w:pPr>
@@ -19131,7 +19349,7 @@
         <w:tc>
           <w:tcPr>
             <w:cnfStyle w:val="001000000000" w:firstRow="0" w:lastRow="0" w:firstColumn="1" w:lastColumn="0" w:oddVBand="0" w:evenVBand="0" w:oddHBand="0" w:evenHBand="0" w:firstRowFirstColumn="0" w:firstRowLastColumn="0" w:lastRowFirstColumn="0" w:lastRowLastColumn="0"/>
-            <w:tcW w:w="1702" w:type="dxa"/>
+            <w:tcW w:w="1844" w:type="dxa"/>
             <w:tcBorders>
               <w:left w:val="none" w:sz="0" w:space="0" w:color="auto"/>
             </w:tcBorders>
@@ -19177,7 +19395,7 @@
         </w:tc>
         <w:tc>
           <w:tcPr>
-            <w:tcW w:w="1276" w:type="dxa"/>
+            <w:tcW w:w="1417" w:type="dxa"/>
           </w:tcPr>
           <w:p>
             <w:pPr>
@@ -19198,7 +19416,7 @@
         </w:tc>
         <w:tc>
           <w:tcPr>
-            <w:tcW w:w="1275" w:type="dxa"/>
+            <w:tcW w:w="992" w:type="dxa"/>
           </w:tcPr>
           <w:p>
             <w:pPr>
@@ -19213,7 +19431,13 @@
               <w:rPr>
                 <w:lang w:val="en-US"/>
               </w:rPr>
-              <w:t>May 1st</w:t>
+              <w:t xml:space="preserve">May </w:t>
+            </w:r>
+            <w:r>
+              <w:rPr>
+                <w:lang w:val="en-US"/>
+              </w:rPr>
+              <w:t>2nd</w:t>
             </w:r>
           </w:p>
         </w:tc>
@@ -19240,7 +19464,7 @@
         </w:tc>
         <w:tc>
           <w:tcPr>
-            <w:tcW w:w="1276" w:type="dxa"/>
+            <w:tcW w:w="1560" w:type="dxa"/>
           </w:tcPr>
           <w:p>
             <w:pPr>
@@ -19261,7 +19485,7 @@
         </w:tc>
         <w:tc>
           <w:tcPr>
-            <w:tcW w:w="1418" w:type="dxa"/>
+            <w:tcW w:w="1134" w:type="dxa"/>
           </w:tcPr>
           <w:p>
             <w:pPr>
@@ -19288,7 +19512,7 @@
         <w:tc>
           <w:tcPr>
             <w:cnfStyle w:val="001000000000" w:firstRow="0" w:lastRow="0" w:firstColumn="1" w:lastColumn="0" w:oddVBand="0" w:evenVBand="0" w:oddHBand="0" w:evenHBand="0" w:firstRowFirstColumn="0" w:firstRowLastColumn="0" w:lastRowFirstColumn="0" w:lastRowLastColumn="0"/>
-            <w:tcW w:w="1702" w:type="dxa"/>
+            <w:tcW w:w="1844" w:type="dxa"/>
             <w:tcBorders>
               <w:left w:val="none" w:sz="0" w:space="0" w:color="auto"/>
             </w:tcBorders>
@@ -19334,7 +19558,7 @@
         </w:tc>
         <w:tc>
           <w:tcPr>
-            <w:tcW w:w="1276" w:type="dxa"/>
+            <w:tcW w:w="1417" w:type="dxa"/>
           </w:tcPr>
           <w:p>
             <w:pPr>
@@ -19355,7 +19579,7 @@
         </w:tc>
         <w:tc>
           <w:tcPr>
-            <w:tcW w:w="1275" w:type="dxa"/>
+            <w:tcW w:w="992" w:type="dxa"/>
           </w:tcPr>
           <w:p>
             <w:pPr>
@@ -19397,7 +19621,7 @@
         </w:tc>
         <w:tc>
           <w:tcPr>
-            <w:tcW w:w="1276" w:type="dxa"/>
+            <w:tcW w:w="1560" w:type="dxa"/>
           </w:tcPr>
           <w:p>
             <w:pPr>
@@ -19418,7 +19642,7 @@
         </w:tc>
         <w:tc>
           <w:tcPr>
-            <w:tcW w:w="1418" w:type="dxa"/>
+            <w:tcW w:w="1134" w:type="dxa"/>
           </w:tcPr>
           <w:p>
             <w:pPr>
@@ -19446,7 +19670,7 @@
         <w:tc>
           <w:tcPr>
             <w:cnfStyle w:val="001000000000" w:firstRow="0" w:lastRow="0" w:firstColumn="1" w:lastColumn="0" w:oddVBand="0" w:evenVBand="0" w:oddHBand="0" w:evenHBand="0" w:firstRowFirstColumn="0" w:firstRowLastColumn="0" w:lastRowFirstColumn="0" w:lastRowLastColumn="0"/>
-            <w:tcW w:w="1702" w:type="dxa"/>
+            <w:tcW w:w="1844" w:type="dxa"/>
             <w:tcBorders>
               <w:left w:val="none" w:sz="0" w:space="0" w:color="auto"/>
             </w:tcBorders>
@@ -19492,7 +19716,7 @@
         </w:tc>
         <w:tc>
           <w:tcPr>
-            <w:tcW w:w="1276" w:type="dxa"/>
+            <w:tcW w:w="1417" w:type="dxa"/>
           </w:tcPr>
           <w:p>
             <w:pPr>
@@ -19513,7 +19737,7 @@
         </w:tc>
         <w:tc>
           <w:tcPr>
-            <w:tcW w:w="1275" w:type="dxa"/>
+            <w:tcW w:w="992" w:type="dxa"/>
           </w:tcPr>
           <w:p>
             <w:pPr>
@@ -19555,7 +19779,7 @@
         </w:tc>
         <w:tc>
           <w:tcPr>
-            <w:tcW w:w="1276" w:type="dxa"/>
+            <w:tcW w:w="1560" w:type="dxa"/>
           </w:tcPr>
           <w:p>
             <w:pPr>
@@ -19576,7 +19800,7 @@
         </w:tc>
         <w:tc>
           <w:tcPr>
-            <w:tcW w:w="1418" w:type="dxa"/>
+            <w:tcW w:w="1134" w:type="dxa"/>
           </w:tcPr>
           <w:p>
             <w:pPr>
@@ -19587,6 +19811,12 @@
                 <w:lang w:val="en-US"/>
               </w:rPr>
             </w:pPr>
+            <w:r>
+              <w:rPr>
+                <w:lang w:val="en-US"/>
+              </w:rPr>
+              <w:t>1.5h</w:t>
+            </w:r>
           </w:p>
         </w:tc>
       </w:tr>
@@ -19597,10 +19827,7 @@
         <w:tc>
           <w:tcPr>
             <w:cnfStyle w:val="001000000000" w:firstRow="0" w:lastRow="0" w:firstColumn="1" w:lastColumn="0" w:oddVBand="0" w:evenVBand="0" w:oddHBand="0" w:evenHBand="0" w:firstRowFirstColumn="0" w:firstRowLastColumn="0" w:lastRowFirstColumn="0" w:lastRowLastColumn="0"/>
-            <w:tcW w:w="1702" w:type="dxa"/>
-            <w:tcBorders>
-              <w:left w:val="none" w:sz="0" w:space="0" w:color="auto"/>
-            </w:tcBorders>
+            <w:tcW w:w="1844" w:type="dxa"/>
           </w:tcPr>
           <w:p>
             <w:pPr>
@@ -19616,7 +19843,21 @@
                 <w:b w:val="0"/>
                 <w:lang w:val="en-US"/>
               </w:rPr>
-              <w:t>Test the deployed application</w:t>
+              <w:t>Recor</w:t>
+            </w:r>
+            <w:r>
+              <w:rPr>
+                <w:b w:val="0"/>
+                <w:lang w:val="en-US"/>
+              </w:rPr>
+              <w:t>d</w:t>
+            </w:r>
+            <w:r>
+              <w:rPr>
+                <w:b w:val="0"/>
+                <w:lang w:val="en-US"/>
+              </w:rPr>
+              <w:t xml:space="preserve"> demo videos</w:t>
             </w:r>
           </w:p>
         </w:tc>
@@ -19637,13 +19878,34 @@
               <w:rPr>
                 <w:lang w:val="en-US"/>
               </w:rPr>
+              <w:t>May 1st</w:t>
+            </w:r>
+          </w:p>
+        </w:tc>
+        <w:tc>
+          <w:tcPr>
+            <w:tcW w:w="1417" w:type="dxa"/>
+          </w:tcPr>
+          <w:p>
+            <w:pPr>
+              <w:pStyle w:val="Sinespaciado"/>
+              <w:jc w:val="center"/>
+              <w:cnfStyle w:val="000000000000" w:firstRow="0" w:lastRow="0" w:firstColumn="0" w:lastColumn="0" w:oddVBand="0" w:evenVBand="0" w:oddHBand="0" w:evenHBand="0" w:firstRowFirstColumn="0" w:firstRowLastColumn="0" w:lastRowFirstColumn="0" w:lastRowLastColumn="0"/>
+              <w:rPr>
+                <w:lang w:val="en-US"/>
+              </w:rPr>
+            </w:pPr>
+            <w:r>
+              <w:rPr>
+                <w:lang w:val="en-US"/>
+              </w:rPr>
               <w:t>May 2nd</w:t>
             </w:r>
           </w:p>
         </w:tc>
         <w:tc>
           <w:tcPr>
-            <w:tcW w:w="1276" w:type="dxa"/>
+            <w:tcW w:w="992" w:type="dxa"/>
           </w:tcPr>
           <w:p>
             <w:pPr>
@@ -19658,13 +19920,13 @@
               <w:rPr>
                 <w:lang w:val="en-US"/>
               </w:rPr>
-              <w:t>May 3rd</w:t>
-            </w:r>
-          </w:p>
-        </w:tc>
-        <w:tc>
-          <w:tcPr>
-            <w:tcW w:w="1275" w:type="dxa"/>
+              <w:t>May 2nd</w:t>
+            </w:r>
+          </w:p>
+        </w:tc>
+        <w:tc>
+          <w:tcPr>
+            <w:tcW w:w="1134" w:type="dxa"/>
           </w:tcPr>
           <w:p>
             <w:pPr>
@@ -19679,7 +19941,28 @@
               <w:rPr>
                 <w:lang w:val="en-US"/>
               </w:rPr>
-              <w:t>May 3rd</w:t>
+              <w:t>Adrián C</w:t>
+            </w:r>
+          </w:p>
+        </w:tc>
+        <w:tc>
+          <w:tcPr>
+            <w:tcW w:w="1560" w:type="dxa"/>
+          </w:tcPr>
+          <w:p>
+            <w:pPr>
+              <w:pStyle w:val="Sinespaciado"/>
+              <w:jc w:val="center"/>
+              <w:cnfStyle w:val="000000000000" w:firstRow="0" w:lastRow="0" w:firstColumn="0" w:lastColumn="0" w:oddVBand="0" w:evenVBand="0" w:oddHBand="0" w:evenHBand="0" w:firstRowFirstColumn="0" w:firstRowLastColumn="0" w:lastRowFirstColumn="0" w:lastRowLastColumn="0"/>
+              <w:rPr>
+                <w:lang w:val="en-US"/>
+              </w:rPr>
+            </w:pPr>
+            <w:r>
+              <w:rPr>
+                <w:lang w:val="en-US"/>
+              </w:rPr>
+              <w:t>3h</w:t>
             </w:r>
           </w:p>
         </w:tc>
@@ -19700,65 +19983,7 @@
               <w:rPr>
                 <w:lang w:val="en-US"/>
               </w:rPr>
-              <w:t>Daniel C</w:t>
-            </w:r>
-          </w:p>
-          <w:p>
-            <w:pPr>
-              <w:pStyle w:val="Sinespaciado"/>
-              <w:jc w:val="center"/>
-              <w:cnfStyle w:val="000000000000" w:firstRow="0" w:lastRow="0" w:firstColumn="0" w:lastColumn="0" w:oddVBand="0" w:evenVBand="0" w:oddHBand="0" w:evenHBand="0" w:firstRowFirstColumn="0" w:firstRowLastColumn="0" w:lastRowFirstColumn="0" w:lastRowLastColumn="0"/>
-              <w:rPr>
-                <w:lang w:val="en-US"/>
-              </w:rPr>
-            </w:pPr>
-            <w:r>
-              <w:rPr>
-                <w:lang w:val="en-US"/>
-              </w:rPr>
-              <w:t>Juan R</w:t>
-            </w:r>
-          </w:p>
-        </w:tc>
-        <w:tc>
-          <w:tcPr>
-            <w:tcW w:w="1276" w:type="dxa"/>
-          </w:tcPr>
-          <w:p>
-            <w:pPr>
-              <w:pStyle w:val="Sinespaciado"/>
-              <w:jc w:val="center"/>
-              <w:cnfStyle w:val="000000000000" w:firstRow="0" w:lastRow="0" w:firstColumn="0" w:lastColumn="0" w:oddVBand="0" w:evenVBand="0" w:oddHBand="0" w:evenHBand="0" w:firstRowFirstColumn="0" w:firstRowLastColumn="0" w:lastRowFirstColumn="0" w:lastRowLastColumn="0"/>
-              <w:rPr>
-                <w:lang w:val="en-US"/>
-              </w:rPr>
-            </w:pPr>
-            <w:r>
-              <w:rPr>
-                <w:lang w:val="en-US"/>
-              </w:rPr>
-              <w:t>2h each</w:t>
-            </w:r>
-          </w:p>
-        </w:tc>
-        <w:tc>
-          <w:tcPr>
-            <w:tcW w:w="1418" w:type="dxa"/>
-          </w:tcPr>
-          <w:p>
-            <w:pPr>
-              <w:pStyle w:val="Sinespaciado"/>
-              <w:jc w:val="center"/>
-              <w:cnfStyle w:val="000000000000" w:firstRow="0" w:lastRow="0" w:firstColumn="0" w:lastColumn="0" w:oddVBand="0" w:evenVBand="0" w:oddHBand="0" w:evenHBand="0" w:firstRowFirstColumn="0" w:firstRowLastColumn="0" w:lastRowFirstColumn="0" w:lastRowLastColumn="0"/>
-              <w:rPr>
-                <w:lang w:val="en-US"/>
-              </w:rPr>
-            </w:pPr>
-            <w:r>
-              <w:rPr>
-                <w:lang w:val="en-US"/>
-              </w:rPr>
-              <w:t>3h each</w:t>
+              <w:t>3h</w:t>
             </w:r>
           </w:p>
         </w:tc>
@@ -19771,7 +19996,7 @@
         <w:tc>
           <w:tcPr>
             <w:cnfStyle w:val="001000000000" w:firstRow="0" w:lastRow="0" w:firstColumn="1" w:lastColumn="0" w:oddVBand="0" w:evenVBand="0" w:oddHBand="0" w:evenHBand="0" w:firstRowFirstColumn="0" w:firstRowLastColumn="0" w:lastRowFirstColumn="0" w:lastRowLastColumn="0"/>
-            <w:tcW w:w="1702" w:type="dxa"/>
+            <w:tcW w:w="1844" w:type="dxa"/>
             <w:tcBorders>
               <w:left w:val="none" w:sz="0" w:space="0" w:color="auto"/>
             </w:tcBorders>
@@ -19790,7 +20015,7 @@
                 <w:b w:val="0"/>
                 <w:lang w:val="en-US"/>
               </w:rPr>
-              <w:t>PowerPoint</w:t>
+              <w:t>Test the deployed application</w:t>
             </w:r>
           </w:p>
         </w:tc>
@@ -19817,7 +20042,7 @@
         </w:tc>
         <w:tc>
           <w:tcPr>
-            <w:tcW w:w="1276" w:type="dxa"/>
+            <w:tcW w:w="1417" w:type="dxa"/>
           </w:tcPr>
           <w:p>
             <w:pPr>
@@ -19838,7 +20063,7 @@
         </w:tc>
         <w:tc>
           <w:tcPr>
-            <w:tcW w:w="1275" w:type="dxa"/>
+            <w:tcW w:w="992" w:type="dxa"/>
           </w:tcPr>
           <w:p>
             <w:pPr>
@@ -19874,14 +20099,9 @@
               <w:rPr>
                 <w:lang w:val="en-US"/>
               </w:rPr>
-              <w:t>Rafael F</w:t>
-            </w:r>
-          </w:p>
-        </w:tc>
-        <w:tc>
-          <w:tcPr>
-            <w:tcW w:w="1276" w:type="dxa"/>
-          </w:tcPr>
+              <w:t>Daniel C</w:t>
+            </w:r>
+          </w:p>
           <w:p>
             <w:pPr>
               <w:pStyle w:val="Sinespaciado"/>
@@ -19895,13 +20115,13 @@
               <w:rPr>
                 <w:lang w:val="en-US"/>
               </w:rPr>
-              <w:t>3h</w:t>
-            </w:r>
-          </w:p>
-        </w:tc>
-        <w:tc>
-          <w:tcPr>
-            <w:tcW w:w="1418" w:type="dxa"/>
+              <w:t>Juan R</w:t>
+            </w:r>
+          </w:p>
+        </w:tc>
+        <w:tc>
+          <w:tcPr>
+            <w:tcW w:w="1560" w:type="dxa"/>
           </w:tcPr>
           <w:p>
             <w:pPr>
@@ -19916,7 +20136,28 @@
               <w:rPr>
                 <w:lang w:val="en-US"/>
               </w:rPr>
-              <w:t>4h</w:t>
+              <w:t>2h each</w:t>
+            </w:r>
+          </w:p>
+        </w:tc>
+        <w:tc>
+          <w:tcPr>
+            <w:tcW w:w="1134" w:type="dxa"/>
+          </w:tcPr>
+          <w:p>
+            <w:pPr>
+              <w:pStyle w:val="Sinespaciado"/>
+              <w:jc w:val="center"/>
+              <w:cnfStyle w:val="000000100000" w:firstRow="0" w:lastRow="0" w:firstColumn="0" w:lastColumn="0" w:oddVBand="0" w:evenVBand="0" w:oddHBand="1" w:evenHBand="0" w:firstRowFirstColumn="0" w:firstRowLastColumn="0" w:lastRowFirstColumn="0" w:lastRowLastColumn="0"/>
+              <w:rPr>
+                <w:lang w:val="en-US"/>
+              </w:rPr>
+            </w:pPr>
+            <w:r>
+              <w:rPr>
+                <w:lang w:val="en-US"/>
+              </w:rPr>
+              <w:t>3h each</w:t>
             </w:r>
           </w:p>
         </w:tc>
@@ -19928,7 +20169,7 @@
         <w:tc>
           <w:tcPr>
             <w:cnfStyle w:val="001000000000" w:firstRow="0" w:lastRow="0" w:firstColumn="1" w:lastColumn="0" w:oddVBand="0" w:evenVBand="0" w:oddHBand="0" w:evenHBand="0" w:firstRowFirstColumn="0" w:firstRowLastColumn="0" w:lastRowFirstColumn="0" w:lastRowLastColumn="0"/>
-            <w:tcW w:w="1702" w:type="dxa"/>
+            <w:tcW w:w="1844" w:type="dxa"/>
             <w:tcBorders>
               <w:left w:val="none" w:sz="0" w:space="0" w:color="auto"/>
             </w:tcBorders>
@@ -19947,7 +20188,7 @@
                 <w:b w:val="0"/>
                 <w:lang w:val="en-US"/>
               </w:rPr>
-              <w:t>Sprint 3 retrospective documentation</w:t>
+              <w:t>PowerPoint</w:t>
             </w:r>
           </w:p>
         </w:tc>
@@ -19968,13 +20209,13 @@
               <w:rPr>
                 <w:lang w:val="en-US"/>
               </w:rPr>
-              <w:t>May 1st</w:t>
-            </w:r>
-          </w:p>
-        </w:tc>
-        <w:tc>
-          <w:tcPr>
-            <w:tcW w:w="1276" w:type="dxa"/>
+              <w:t>May 2nd</w:t>
+            </w:r>
+          </w:p>
+        </w:tc>
+        <w:tc>
+          <w:tcPr>
+            <w:tcW w:w="1417" w:type="dxa"/>
           </w:tcPr>
           <w:p>
             <w:pPr>
@@ -19995,7 +20236,7 @@
         </w:tc>
         <w:tc>
           <w:tcPr>
-            <w:tcW w:w="1275" w:type="dxa"/>
+            <w:tcW w:w="992" w:type="dxa"/>
           </w:tcPr>
           <w:p>
             <w:pPr>
@@ -20031,13 +20272,13 @@
               <w:rPr>
                 <w:lang w:val="en-US"/>
               </w:rPr>
-              <w:t>Pablo R</w:t>
-            </w:r>
-          </w:p>
-        </w:tc>
-        <w:tc>
-          <w:tcPr>
-            <w:tcW w:w="1276" w:type="dxa"/>
+              <w:t>Rafael F</w:t>
+            </w:r>
+          </w:p>
+        </w:tc>
+        <w:tc>
+          <w:tcPr>
+            <w:tcW w:w="1560" w:type="dxa"/>
           </w:tcPr>
           <w:p>
             <w:pPr>
@@ -20052,28 +20293,28 @@
               <w:rPr>
                 <w:lang w:val="en-US"/>
               </w:rPr>
+              <w:t>3h</w:t>
+            </w:r>
+          </w:p>
+        </w:tc>
+        <w:tc>
+          <w:tcPr>
+            <w:tcW w:w="1134" w:type="dxa"/>
+          </w:tcPr>
+          <w:p>
+            <w:pPr>
+              <w:pStyle w:val="Sinespaciado"/>
+              <w:jc w:val="center"/>
+              <w:cnfStyle w:val="000000000000" w:firstRow="0" w:lastRow="0" w:firstColumn="0" w:lastColumn="0" w:oddVBand="0" w:evenVBand="0" w:oddHBand="0" w:evenHBand="0" w:firstRowFirstColumn="0" w:firstRowLastColumn="0" w:lastRowFirstColumn="0" w:lastRowLastColumn="0"/>
+              <w:rPr>
+                <w:lang w:val="en-US"/>
+              </w:rPr>
+            </w:pPr>
+            <w:r>
+              <w:rPr>
+                <w:lang w:val="en-US"/>
+              </w:rPr>
               <w:t>4h</w:t>
-            </w:r>
-          </w:p>
-        </w:tc>
-        <w:tc>
-          <w:tcPr>
-            <w:tcW w:w="1418" w:type="dxa"/>
-          </w:tcPr>
-          <w:p>
-            <w:pPr>
-              <w:pStyle w:val="Sinespaciado"/>
-              <w:jc w:val="center"/>
-              <w:cnfStyle w:val="000000000000" w:firstRow="0" w:lastRow="0" w:firstColumn="0" w:lastColumn="0" w:oddVBand="0" w:evenVBand="0" w:oddHBand="0" w:evenHBand="0" w:firstRowFirstColumn="0" w:firstRowLastColumn="0" w:lastRowFirstColumn="0" w:lastRowLastColumn="0"/>
-              <w:rPr>
-                <w:lang w:val="en-US"/>
-              </w:rPr>
-            </w:pPr>
-            <w:r>
-              <w:rPr>
-                <w:lang w:val="en-US"/>
-              </w:rPr>
-              <w:t>5h</w:t>
             </w:r>
           </w:p>
         </w:tc>
@@ -20086,7 +20327,10 @@
         <w:tc>
           <w:tcPr>
             <w:cnfStyle w:val="001000000000" w:firstRow="0" w:lastRow="0" w:firstColumn="1" w:lastColumn="0" w:oddVBand="0" w:evenVBand="0" w:oddHBand="0" w:evenHBand="0" w:firstRowFirstColumn="0" w:firstRowLastColumn="0" w:lastRowFirstColumn="0" w:lastRowLastColumn="0"/>
-            <w:tcW w:w="1702" w:type="dxa"/>
+            <w:tcW w:w="1844" w:type="dxa"/>
+            <w:tcBorders>
+              <w:left w:val="none" w:sz="0" w:space="0" w:color="auto"/>
+            </w:tcBorders>
           </w:tcPr>
           <w:p>
             <w:pPr>
@@ -20097,21 +20341,12 @@
                 <w:lang w:val="en-US"/>
               </w:rPr>
             </w:pPr>
-            <w:proofErr w:type="spellStart"/>
             <w:r>
               <w:rPr>
                 <w:b w:val="0"/>
                 <w:lang w:val="en-US"/>
               </w:rPr>
-              <w:t>StartUS</w:t>
-            </w:r>
-            <w:proofErr w:type="spellEnd"/>
-            <w:r>
-              <w:rPr>
-                <w:b w:val="0"/>
-                <w:lang w:val="en-US"/>
-              </w:rPr>
-              <w:t xml:space="preserve"> coordination tasks</w:t>
+              <w:t>Sprint 3 retrospective documentation</w:t>
             </w:r>
           </w:p>
         </w:tc>
@@ -20138,7 +20373,7 @@
         </w:tc>
         <w:tc>
           <w:tcPr>
-            <w:tcW w:w="1276" w:type="dxa"/>
+            <w:tcW w:w="1417" w:type="dxa"/>
           </w:tcPr>
           <w:p>
             <w:pPr>
@@ -20153,13 +20388,13 @@
               <w:rPr>
                 <w:lang w:val="en-US"/>
               </w:rPr>
-              <w:t>May 12th</w:t>
-            </w:r>
-          </w:p>
-        </w:tc>
-        <w:tc>
-          <w:tcPr>
-            <w:tcW w:w="1275" w:type="dxa"/>
+              <w:t>May 3rd</w:t>
+            </w:r>
+          </w:p>
+        </w:tc>
+        <w:tc>
+          <w:tcPr>
+            <w:tcW w:w="992" w:type="dxa"/>
           </w:tcPr>
           <w:p>
             <w:pPr>
@@ -20174,7 +20409,7 @@
               <w:rPr>
                 <w:lang w:val="en-US"/>
               </w:rPr>
-              <w:t>-</w:t>
+              <w:t>May 3rd</w:t>
             </w:r>
           </w:p>
         </w:tc>
@@ -20195,13 +20430,13 @@
               <w:rPr>
                 <w:lang w:val="en-US"/>
               </w:rPr>
-              <w:t>Adrián C.</w:t>
-            </w:r>
-          </w:p>
-        </w:tc>
-        <w:tc>
-          <w:tcPr>
-            <w:tcW w:w="1276" w:type="dxa"/>
+              <w:t>Pablo R</w:t>
+            </w:r>
+          </w:p>
+        </w:tc>
+        <w:tc>
+          <w:tcPr>
+            <w:tcW w:w="1560" w:type="dxa"/>
           </w:tcPr>
           <w:p>
             <w:pPr>
@@ -20216,13 +20451,13 @@
               <w:rPr>
                 <w:lang w:val="en-US"/>
               </w:rPr>
-              <w:t>2h</w:t>
-            </w:r>
-          </w:p>
-        </w:tc>
-        <w:tc>
-          <w:tcPr>
-            <w:tcW w:w="1418" w:type="dxa"/>
+              <w:t>4h</w:t>
+            </w:r>
+          </w:p>
+        </w:tc>
+        <w:tc>
+          <w:tcPr>
+            <w:tcW w:w="1134" w:type="dxa"/>
           </w:tcPr>
           <w:p>
             <w:pPr>
@@ -20237,7 +20472,7 @@
               <w:rPr>
                 <w:lang w:val="en-US"/>
               </w:rPr>
-              <w:t>-</w:t>
+              <w:t>5h</w:t>
             </w:r>
           </w:p>
         </w:tc>
@@ -20249,7 +20484,171 @@
         <w:tc>
           <w:tcPr>
             <w:cnfStyle w:val="001000000000" w:firstRow="0" w:lastRow="0" w:firstColumn="1" w:lastColumn="0" w:oddVBand="0" w:evenVBand="0" w:oddHBand="0" w:evenHBand="0" w:firstRowFirstColumn="0" w:firstRowLastColumn="0" w:lastRowFirstColumn="0" w:lastRowLastColumn="0"/>
-            <w:tcW w:w="1702" w:type="dxa"/>
+            <w:tcW w:w="1844" w:type="dxa"/>
+          </w:tcPr>
+          <w:p>
+            <w:pPr>
+              <w:pStyle w:val="Sinespaciado"/>
+              <w:jc w:val="center"/>
+              <w:rPr>
+                <w:b w:val="0"/>
+                <w:lang w:val="en-US"/>
+              </w:rPr>
+            </w:pPr>
+            <w:proofErr w:type="spellStart"/>
+            <w:r>
+              <w:rPr>
+                <w:b w:val="0"/>
+                <w:lang w:val="en-US"/>
+              </w:rPr>
+              <w:t>StartUS</w:t>
+            </w:r>
+            <w:proofErr w:type="spellEnd"/>
+            <w:r>
+              <w:rPr>
+                <w:b w:val="0"/>
+                <w:lang w:val="en-US"/>
+              </w:rPr>
+              <w:t xml:space="preserve"> coordination tasks</w:t>
+            </w:r>
+          </w:p>
+        </w:tc>
+        <w:tc>
+          <w:tcPr>
+            <w:tcW w:w="1134" w:type="dxa"/>
+          </w:tcPr>
+          <w:p>
+            <w:pPr>
+              <w:pStyle w:val="Sinespaciado"/>
+              <w:jc w:val="center"/>
+              <w:cnfStyle w:val="000000000000" w:firstRow="0" w:lastRow="0" w:firstColumn="0" w:lastColumn="0" w:oddVBand="0" w:evenVBand="0" w:oddHBand="0" w:evenHBand="0" w:firstRowFirstColumn="0" w:firstRowLastColumn="0" w:lastRowFirstColumn="0" w:lastRowLastColumn="0"/>
+              <w:rPr>
+                <w:lang w:val="en-US"/>
+              </w:rPr>
+            </w:pPr>
+            <w:r>
+              <w:rPr>
+                <w:lang w:val="en-US"/>
+              </w:rPr>
+              <w:t>May 1st</w:t>
+            </w:r>
+          </w:p>
+        </w:tc>
+        <w:tc>
+          <w:tcPr>
+            <w:tcW w:w="1417" w:type="dxa"/>
+          </w:tcPr>
+          <w:p>
+            <w:pPr>
+              <w:pStyle w:val="Sinespaciado"/>
+              <w:jc w:val="center"/>
+              <w:cnfStyle w:val="000000000000" w:firstRow="0" w:lastRow="0" w:firstColumn="0" w:lastColumn="0" w:oddVBand="0" w:evenVBand="0" w:oddHBand="0" w:evenHBand="0" w:firstRowFirstColumn="0" w:firstRowLastColumn="0" w:lastRowFirstColumn="0" w:lastRowLastColumn="0"/>
+              <w:rPr>
+                <w:lang w:val="en-US"/>
+              </w:rPr>
+            </w:pPr>
+            <w:r>
+              <w:rPr>
+                <w:lang w:val="en-US"/>
+              </w:rPr>
+              <w:t>May 12th</w:t>
+            </w:r>
+          </w:p>
+        </w:tc>
+        <w:tc>
+          <w:tcPr>
+            <w:tcW w:w="992" w:type="dxa"/>
+          </w:tcPr>
+          <w:p>
+            <w:pPr>
+              <w:pStyle w:val="Sinespaciado"/>
+              <w:jc w:val="center"/>
+              <w:cnfStyle w:val="000000000000" w:firstRow="0" w:lastRow="0" w:firstColumn="0" w:lastColumn="0" w:oddVBand="0" w:evenVBand="0" w:oddHBand="0" w:evenHBand="0" w:firstRowFirstColumn="0" w:firstRowLastColumn="0" w:lastRowFirstColumn="0" w:lastRowLastColumn="0"/>
+              <w:rPr>
+                <w:lang w:val="en-US"/>
+              </w:rPr>
+            </w:pPr>
+            <w:r>
+              <w:rPr>
+                <w:lang w:val="en-US"/>
+              </w:rPr>
+              <w:t>-</w:t>
+            </w:r>
+          </w:p>
+        </w:tc>
+        <w:tc>
+          <w:tcPr>
+            <w:tcW w:w="1134" w:type="dxa"/>
+          </w:tcPr>
+          <w:p>
+            <w:pPr>
+              <w:pStyle w:val="Sinespaciado"/>
+              <w:jc w:val="center"/>
+              <w:cnfStyle w:val="000000000000" w:firstRow="0" w:lastRow="0" w:firstColumn="0" w:lastColumn="0" w:oddVBand="0" w:evenVBand="0" w:oddHBand="0" w:evenHBand="0" w:firstRowFirstColumn="0" w:firstRowLastColumn="0" w:lastRowFirstColumn="0" w:lastRowLastColumn="0"/>
+              <w:rPr>
+                <w:lang w:val="en-US"/>
+              </w:rPr>
+            </w:pPr>
+            <w:r>
+              <w:rPr>
+                <w:lang w:val="en-US"/>
+              </w:rPr>
+              <w:t>Adrián C.</w:t>
+            </w:r>
+          </w:p>
+        </w:tc>
+        <w:tc>
+          <w:tcPr>
+            <w:tcW w:w="1560" w:type="dxa"/>
+          </w:tcPr>
+          <w:p>
+            <w:pPr>
+              <w:pStyle w:val="Sinespaciado"/>
+              <w:jc w:val="center"/>
+              <w:cnfStyle w:val="000000000000" w:firstRow="0" w:lastRow="0" w:firstColumn="0" w:lastColumn="0" w:oddVBand="0" w:evenVBand="0" w:oddHBand="0" w:evenHBand="0" w:firstRowFirstColumn="0" w:firstRowLastColumn="0" w:lastRowFirstColumn="0" w:lastRowLastColumn="0"/>
+              <w:rPr>
+                <w:lang w:val="en-US"/>
+              </w:rPr>
+            </w:pPr>
+            <w:r>
+              <w:rPr>
+                <w:lang w:val="en-US"/>
+              </w:rPr>
+              <w:t>2h</w:t>
+            </w:r>
+          </w:p>
+        </w:tc>
+        <w:tc>
+          <w:tcPr>
+            <w:tcW w:w="1134" w:type="dxa"/>
+          </w:tcPr>
+          <w:p>
+            <w:pPr>
+              <w:pStyle w:val="Sinespaciado"/>
+              <w:jc w:val="center"/>
+              <w:cnfStyle w:val="000000000000" w:firstRow="0" w:lastRow="0" w:firstColumn="0" w:lastColumn="0" w:oddVBand="0" w:evenVBand="0" w:oddHBand="0" w:evenHBand="0" w:firstRowFirstColumn="0" w:firstRowLastColumn="0" w:lastRowFirstColumn="0" w:lastRowLastColumn="0"/>
+              <w:rPr>
+                <w:lang w:val="en-US"/>
+              </w:rPr>
+            </w:pPr>
+            <w:r>
+              <w:rPr>
+                <w:lang w:val="en-US"/>
+              </w:rPr>
+              <w:t>-</w:t>
+            </w:r>
+          </w:p>
+        </w:tc>
+      </w:tr>
+      <w:tr>
+        <w:trPr>
+          <w:cnfStyle w:val="000000100000" w:firstRow="0" w:lastRow="0" w:firstColumn="0" w:lastColumn="0" w:oddVBand="0" w:evenVBand="0" w:oddHBand="1" w:evenHBand="0" w:firstRowFirstColumn="0" w:firstRowLastColumn="0" w:lastRowFirstColumn="0" w:lastRowLastColumn="0"/>
+          <w:trHeight w:val="293"/>
+        </w:trPr>
+        <w:tc>
+          <w:tcPr>
+            <w:cnfStyle w:val="001000000000" w:firstRow="0" w:lastRow="0" w:firstColumn="1" w:lastColumn="0" w:oddVBand="0" w:evenVBand="0" w:oddHBand="0" w:evenHBand="0" w:firstRowFirstColumn="0" w:firstRowLastColumn="0" w:lastRowFirstColumn="0" w:lastRowLastColumn="0"/>
+            <w:tcW w:w="1844" w:type="dxa"/>
             <w:tcBorders>
               <w:left w:val="none" w:sz="0" w:space="0" w:color="auto"/>
               <w:bottom w:val="none" w:sz="0" w:space="0" w:color="auto"/>
@@ -20281,7 +20680,7 @@
             <w:pPr>
               <w:pStyle w:val="Sinespaciado"/>
               <w:jc w:val="center"/>
-              <w:cnfStyle w:val="000000000000" w:firstRow="0" w:lastRow="0" w:firstColumn="0" w:lastColumn="0" w:oddVBand="0" w:evenVBand="0" w:oddHBand="0" w:evenHBand="0" w:firstRowFirstColumn="0" w:firstRowLastColumn="0" w:lastRowFirstColumn="0" w:lastRowLastColumn="0"/>
+              <w:cnfStyle w:val="000000100000" w:firstRow="0" w:lastRow="0" w:firstColumn="0" w:lastColumn="0" w:oddVBand="0" w:evenVBand="0" w:oddHBand="1" w:evenHBand="0" w:firstRowFirstColumn="0" w:firstRowLastColumn="0" w:lastRowFirstColumn="0" w:lastRowLastColumn="0"/>
               <w:rPr>
                 <w:lang w:val="en-US"/>
               </w:rPr>
@@ -20296,13 +20695,13 @@
         </w:tc>
         <w:tc>
           <w:tcPr>
-            <w:tcW w:w="1276" w:type="dxa"/>
-          </w:tcPr>
-          <w:p>
-            <w:pPr>
-              <w:pStyle w:val="Sinespaciado"/>
-              <w:jc w:val="center"/>
-              <w:cnfStyle w:val="000000000000" w:firstRow="0" w:lastRow="0" w:firstColumn="0" w:lastColumn="0" w:oddVBand="0" w:evenVBand="0" w:oddHBand="0" w:evenHBand="0" w:firstRowFirstColumn="0" w:firstRowLastColumn="0" w:lastRowFirstColumn="0" w:lastRowLastColumn="0"/>
+            <w:tcW w:w="1417" w:type="dxa"/>
+          </w:tcPr>
+          <w:p>
+            <w:pPr>
+              <w:pStyle w:val="Sinespaciado"/>
+              <w:jc w:val="center"/>
+              <w:cnfStyle w:val="000000100000" w:firstRow="0" w:lastRow="0" w:firstColumn="0" w:lastColumn="0" w:oddVBand="0" w:evenVBand="0" w:oddHBand="1" w:evenHBand="0" w:firstRowFirstColumn="0" w:firstRowLastColumn="0" w:lastRowFirstColumn="0" w:lastRowLastColumn="0"/>
               <w:rPr>
                 <w:lang w:val="en-US"/>
               </w:rPr>
@@ -20317,13 +20716,13 @@
         </w:tc>
         <w:tc>
           <w:tcPr>
-            <w:tcW w:w="1275" w:type="dxa"/>
-          </w:tcPr>
-          <w:p>
-            <w:pPr>
-              <w:pStyle w:val="Sinespaciado"/>
-              <w:jc w:val="center"/>
-              <w:cnfStyle w:val="000000000000" w:firstRow="0" w:lastRow="0" w:firstColumn="0" w:lastColumn="0" w:oddVBand="0" w:evenVBand="0" w:oddHBand="0" w:evenHBand="0" w:firstRowFirstColumn="0" w:firstRowLastColumn="0" w:lastRowFirstColumn="0" w:lastRowLastColumn="0"/>
+            <w:tcW w:w="992" w:type="dxa"/>
+          </w:tcPr>
+          <w:p>
+            <w:pPr>
+              <w:pStyle w:val="Sinespaciado"/>
+              <w:jc w:val="center"/>
+              <w:cnfStyle w:val="000000100000" w:firstRow="0" w:lastRow="0" w:firstColumn="0" w:lastColumn="0" w:oddVBand="0" w:evenVBand="0" w:oddHBand="1" w:evenHBand="0" w:firstRowFirstColumn="0" w:firstRowLastColumn="0" w:lastRowFirstColumn="0" w:lastRowLastColumn="0"/>
               <w:rPr>
                 <w:lang w:val="en-US"/>
               </w:rPr>
@@ -20344,7 +20743,7 @@
             <w:pPr>
               <w:pStyle w:val="Sinespaciado"/>
               <w:jc w:val="center"/>
-              <w:cnfStyle w:val="000000000000" w:firstRow="0" w:lastRow="0" w:firstColumn="0" w:lastColumn="0" w:oddVBand="0" w:evenVBand="0" w:oddHBand="0" w:evenHBand="0" w:firstRowFirstColumn="0" w:firstRowLastColumn="0" w:lastRowFirstColumn="0" w:lastRowLastColumn="0"/>
+              <w:cnfStyle w:val="000000100000" w:firstRow="0" w:lastRow="0" w:firstColumn="0" w:lastColumn="0" w:oddVBand="0" w:evenVBand="0" w:oddHBand="1" w:evenHBand="0" w:firstRowFirstColumn="0" w:firstRowLastColumn="0" w:lastRowFirstColumn="0" w:lastRowLastColumn="0"/>
               <w:rPr>
                 <w:lang w:val="en-US"/>
               </w:rPr>
@@ -20359,13 +20758,13 @@
         </w:tc>
         <w:tc>
           <w:tcPr>
-            <w:tcW w:w="1276" w:type="dxa"/>
-          </w:tcPr>
-          <w:p>
-            <w:pPr>
-              <w:pStyle w:val="Sinespaciado"/>
-              <w:jc w:val="center"/>
-              <w:cnfStyle w:val="000000000000" w:firstRow="0" w:lastRow="0" w:firstColumn="0" w:lastColumn="0" w:oddVBand="0" w:evenVBand="0" w:oddHBand="0" w:evenHBand="0" w:firstRowFirstColumn="0" w:firstRowLastColumn="0" w:lastRowFirstColumn="0" w:lastRowLastColumn="0"/>
+            <w:tcW w:w="1560" w:type="dxa"/>
+          </w:tcPr>
+          <w:p>
+            <w:pPr>
+              <w:pStyle w:val="Sinespaciado"/>
+              <w:jc w:val="center"/>
+              <w:cnfStyle w:val="000000100000" w:firstRow="0" w:lastRow="0" w:firstColumn="0" w:lastColumn="0" w:oddVBand="0" w:evenVBand="0" w:oddHBand="1" w:evenHBand="0" w:firstRowFirstColumn="0" w:firstRowLastColumn="0" w:lastRowFirstColumn="0" w:lastRowLastColumn="0"/>
               <w:rPr>
                 <w:lang w:val="en-US"/>
               </w:rPr>
@@ -20380,13 +20779,13 @@
         </w:tc>
         <w:tc>
           <w:tcPr>
-            <w:tcW w:w="1418" w:type="dxa"/>
-          </w:tcPr>
-          <w:p>
-            <w:pPr>
-              <w:pStyle w:val="Sinespaciado"/>
-              <w:jc w:val="center"/>
-              <w:cnfStyle w:val="000000000000" w:firstRow="0" w:lastRow="0" w:firstColumn="0" w:lastColumn="0" w:oddVBand="0" w:evenVBand="0" w:oddHBand="0" w:evenHBand="0" w:firstRowFirstColumn="0" w:firstRowLastColumn="0" w:lastRowFirstColumn="0" w:lastRowLastColumn="0"/>
+            <w:tcW w:w="1134" w:type="dxa"/>
+          </w:tcPr>
+          <w:p>
+            <w:pPr>
+              <w:pStyle w:val="Sinespaciado"/>
+              <w:jc w:val="center"/>
+              <w:cnfStyle w:val="000000100000" w:firstRow="0" w:lastRow="0" w:firstColumn="0" w:lastColumn="0" w:oddVBand="0" w:evenVBand="0" w:oddHBand="1" w:evenHBand="0" w:firstRowFirstColumn="0" w:firstRowLastColumn="0" w:lastRowFirstColumn="0" w:lastRowLastColumn="0"/>
               <w:rPr>
                 <w:lang w:val="en-US"/>
               </w:rPr>
@@ -20411,34 +20810,37 @@
         <w:rPr>
           <w:lang w:val="en-US"/>
         </w:rPr>
-        <w:lastRenderedPageBreak/>
         <w:t>The analysis of the team performance and its metrics is included in the retrospective documentation task.</w:t>
       </w:r>
     </w:p>
     <w:p>
       <w:pPr>
-        <w:rPr>
-          <w:lang w:val="en-US"/>
-        </w:rPr>
-      </w:pPr>
-      <w:r>
-        <w:rPr>
-          <w:lang w:val="en-US"/>
-        </w:rPr>
-        <w:t>After these two weeks of development, the accumulated cost of our project is the following:</w:t>
+        <w:spacing w:after="160" w:line="259" w:lineRule="auto"/>
+        <w:ind w:firstLine="0"/>
+        <w:jc w:val="left"/>
+        <w:rPr>
+          <w:lang w:val="en-US"/>
+        </w:rPr>
+      </w:pPr>
+      <w:r>
+        <w:rPr>
+          <w:lang w:val="en-US"/>
+        </w:rPr>
+        <w:br w:type="page"/>
       </w:r>
     </w:p>
     <w:p>
-      <w:r>
-        <w:t xml:space="preserve">#Actualizar una vez acabe </w:t>
-      </w:r>
-      <w:proofErr w:type="spellStart"/>
-      <w:r>
-        <w:t>adri</w:t>
-      </w:r>
-      <w:proofErr w:type="spellEnd"/>
-      <w:r>
-        <w:t xml:space="preserve"> su tarea</w:t>
+      <w:pPr>
+        <w:rPr>
+          <w:lang w:val="en-US"/>
+        </w:rPr>
+      </w:pPr>
+      <w:r>
+        <w:rPr>
+          <w:lang w:val="en-US"/>
+        </w:rPr>
+        <w:lastRenderedPageBreak/>
+        <w:t>After these two weeks of development, the accumulated cost of our project is the following:</w:t>
       </w:r>
     </w:p>
     <w:tbl>
@@ -20565,7 +20967,7 @@
               <w:rPr>
                 <w:lang w:val="es-ES"/>
               </w:rPr>
-              <w:t>9797</w:t>
+              <w:t>10484</w:t>
             </w:r>
             <w:r>
               <w:rPr>
@@ -20883,7 +21285,19 @@
               <w:rPr>
                 <w:lang w:val="en-US"/>
               </w:rPr>
-              <w:t>27786€</w:t>
+              <w:t>2</w:t>
+            </w:r>
+            <w:r>
+              <w:rPr>
+                <w:lang w:val="en-US"/>
+              </w:rPr>
+              <w:t>8500</w:t>
+            </w:r>
+            <w:r>
+              <w:rPr>
+                <w:lang w:val="en-US"/>
+              </w:rPr>
+              <w:t>€</w:t>
             </w:r>
           </w:p>
         </w:tc>
@@ -20931,7 +21345,13 @@
               <w:rPr>
                 <w:lang w:val="en-US"/>
               </w:rPr>
-              <w:t>66%</w:t>
+              <w:t>73</w:t>
+            </w:r>
+            <w:r>
+              <w:rPr>
+                <w:lang w:val="en-US"/>
+              </w:rPr>
+              <w:t>%</w:t>
             </w:r>
           </w:p>
         </w:tc>
@@ -20980,7 +21400,19 @@
               <w:rPr>
                 <w:lang w:val="en-US"/>
               </w:rPr>
-              <w:t>61%</w:t>
+              <w:t>6</w:t>
+            </w:r>
+            <w:r>
+              <w:rPr>
+                <w:lang w:val="en-US"/>
+              </w:rPr>
+              <w:t>3</w:t>
+            </w:r>
+            <w:r>
+              <w:rPr>
+                <w:lang w:val="en-US"/>
+              </w:rPr>
+              <w:t>%</w:t>
             </w:r>
           </w:p>
         </w:tc>
@@ -20997,71 +21429,58 @@
         <w:rPr>
           <w:lang w:val="en-US"/>
         </w:rPr>
-        <w:t>Our development cost is still within the estimated margin. In our next sprint, the hosting and advertising costs will be factored in, as it is the last development sprint planned.</w:t>
-      </w:r>
-    </w:p>
-    <w:p>
-      <w:pPr>
-        <w:rPr>
-          <w:lang w:val="en-US"/>
-        </w:rPr>
-      </w:pPr>
-      <w:r>
-        <w:rPr>
-          <w:lang w:val="en-US"/>
-        </w:rPr>
-        <w:t>#</w:t>
-      </w:r>
-      <w:proofErr w:type="spellStart"/>
-      <w:r>
-        <w:rPr>
-          <w:lang w:val="en-US"/>
-        </w:rPr>
-        <w:t>Actualizar</w:t>
-      </w:r>
-      <w:proofErr w:type="spellEnd"/>
-      <w:r>
-        <w:rPr>
-          <w:lang w:val="en-US"/>
-        </w:rPr>
-        <w:t xml:space="preserve"> </w:t>
-      </w:r>
-      <w:proofErr w:type="spellStart"/>
-      <w:r>
-        <w:rPr>
-          <w:lang w:val="en-US"/>
-        </w:rPr>
-        <w:t>cuando</w:t>
-      </w:r>
-      <w:proofErr w:type="spellEnd"/>
-      <w:r>
-        <w:rPr>
-          <w:lang w:val="en-US"/>
-        </w:rPr>
-        <w:t xml:space="preserve"> </w:t>
-      </w:r>
-      <w:proofErr w:type="spellStart"/>
-      <w:r>
-        <w:rPr>
-          <w:lang w:val="en-US"/>
-        </w:rPr>
-        <w:t>esté</w:t>
-      </w:r>
-      <w:proofErr w:type="spellEnd"/>
-      <w:r>
-        <w:rPr>
-          <w:lang w:val="en-US"/>
-        </w:rPr>
-        <w:t xml:space="preserve"> </w:t>
-      </w:r>
-      <w:proofErr w:type="spellStart"/>
-      <w:r>
-        <w:rPr>
-          <w:lang w:val="en-US"/>
-        </w:rPr>
-        <w:t>adri</w:t>
-      </w:r>
-      <w:proofErr w:type="spellEnd"/>
+        <w:t xml:space="preserve">Our development cost is </w:t>
+      </w:r>
+      <w:r>
+        <w:rPr>
+          <w:lang w:val="en-US"/>
+        </w:rPr>
+        <w:t>lower than expected, but we have not added the hosting and advertising costs yet, so these numbers may be misleading</w:t>
+      </w:r>
+      <w:r>
+        <w:rPr>
+          <w:lang w:val="en-US"/>
+        </w:rPr>
+        <w:t xml:space="preserve">. In our next </w:t>
+      </w:r>
+      <w:r>
+        <w:rPr>
+          <w:lang w:val="en-US"/>
+        </w:rPr>
+        <w:t>deliverable</w:t>
+      </w:r>
+      <w:r>
+        <w:rPr>
+          <w:lang w:val="en-US"/>
+        </w:rPr>
+        <w:t xml:space="preserve"> the hosting and advertising costs will be factored in, as </w:t>
+      </w:r>
+      <w:r>
+        <w:rPr>
+          <w:lang w:val="en-US"/>
+        </w:rPr>
+        <w:t xml:space="preserve">the development will be </w:t>
+      </w:r>
+      <w:proofErr w:type="gramStart"/>
+      <w:r>
+        <w:rPr>
+          <w:lang w:val="en-US"/>
+        </w:rPr>
+        <w:t>finished</w:t>
+      </w:r>
+      <w:proofErr w:type="gramEnd"/>
+      <w:r>
+        <w:rPr>
+          <w:lang w:val="en-US"/>
+        </w:rPr>
+        <w:t xml:space="preserve"> and we will have a more accurate estimation of these costs</w:t>
+      </w:r>
+      <w:r>
+        <w:rPr>
+          <w:lang w:val="en-US"/>
+        </w:rPr>
+        <w:t>.</w:t>
+      </w:r>
     </w:p>
     <w:p>
       <w:pPr>
@@ -21131,6 +21550,12 @@
         </w:rPr>
         <w:t xml:space="preserve">: </w:t>
       </w:r>
+      <w:r>
+        <w:rPr>
+          <w:lang w:val="en-US"/>
+        </w:rPr>
+        <w:t>1</w:t>
+      </w:r>
     </w:p>
     <w:p>
       <w:pPr>
@@ -21197,6 +21622,12 @@
         </w:rPr>
         <w:t xml:space="preserve">Pablo Rebollo (Project manager): </w:t>
       </w:r>
+      <w:r>
+        <w:rPr>
+          <w:lang w:val="en-US"/>
+        </w:rPr>
+        <w:t>0.87</w:t>
+      </w:r>
     </w:p>
     <w:p>
       <w:pPr>
@@ -21224,43 +21655,17 @@
     </w:p>
     <w:p>
       <w:pPr>
-        <w:rPr>
-          <w:lang w:val="en-US"/>
-        </w:rPr>
-      </w:pPr>
-      <w:r>
-        <w:rPr>
-          <w:lang w:val="en-US"/>
-        </w:rPr>
-        <w:t xml:space="preserve">After reviewing these ratios, we </w:t>
-      </w:r>
-      <w:proofErr w:type="gramStart"/>
-      <w:r>
-        <w:rPr>
-          <w:lang w:val="en-US"/>
-        </w:rPr>
-        <w:t>came to the conclusion</w:t>
-      </w:r>
-      <w:proofErr w:type="gramEnd"/>
-      <w:r>
-        <w:rPr>
-          <w:lang w:val="en-US"/>
-        </w:rPr>
-        <w:t xml:space="preserve"> that our performance is getting better, to the point where our ratios are above what is considered optimal. There are multiple reasons for </w:t>
-      </w:r>
-      <w:proofErr w:type="gramStart"/>
-      <w:r>
-        <w:rPr>
-          <w:lang w:val="en-US"/>
-        </w:rPr>
-        <w:t>this ratios</w:t>
-      </w:r>
-      <w:proofErr w:type="gramEnd"/>
-      <w:r>
-        <w:rPr>
-          <w:lang w:val="en-US"/>
-        </w:rPr>
-        <w:t xml:space="preserve"> to be higher than expected:</w:t>
+        <w:spacing w:after="160" w:line="259" w:lineRule="auto"/>
+        <w:jc w:val="left"/>
+        <w:rPr>
+          <w:lang w:val="en-US"/>
+        </w:rPr>
+      </w:pPr>
+      <w:r>
+        <w:rPr>
+          <w:lang w:val="en-US"/>
+        </w:rPr>
+        <w:t>Comparing the performance of this week with the previous one, we obtained the following results:</w:t>
       </w:r>
     </w:p>
     <w:p>
@@ -21268,7 +21673,7 @@
         <w:pStyle w:val="Prrafodelista"/>
         <w:numPr>
           <w:ilvl w:val="0"/>
-          <w:numId w:val="31"/>
+          <w:numId w:val="18"/>
         </w:numPr>
         <w:rPr>
           <w:lang w:val="en-US"/>
@@ -21278,7 +21683,13 @@
         <w:rPr>
           <w:lang w:val="en-US"/>
         </w:rPr>
-        <w:t>Because we needed to deploy earlier than initially planned at the beginning of the sprint, some more complex tasks were left out, and most of the work this week was focused on improving already existing features and fix bugs. Because we focused on simpler tasks, the performance was very high</w:t>
+        <w:t xml:space="preserve">This week performance: </w:t>
+      </w:r>
+      <w:r>
+        <w:rPr>
+          <w:lang w:val="en-US"/>
+        </w:rPr>
+        <w:t>0.96</w:t>
       </w:r>
     </w:p>
     <w:p>
@@ -21286,7 +21697,7 @@
         <w:pStyle w:val="Prrafodelista"/>
         <w:numPr>
           <w:ilvl w:val="0"/>
-          <w:numId w:val="31"/>
+          <w:numId w:val="18"/>
         </w:numPr>
         <w:rPr>
           <w:lang w:val="en-US"/>
@@ -21296,7 +21707,19 @@
         <w:rPr>
           <w:lang w:val="en-US"/>
         </w:rPr>
-        <w:t>We faced little to no technical problems this week. This is also related to the fact that our tasks were not very complex.</w:t>
+        <w:t>Previous</w:t>
+      </w:r>
+      <w:r>
+        <w:rPr>
+          <w:lang w:val="en-US"/>
+        </w:rPr>
+        <w:t xml:space="preserve"> week performance: </w:t>
+      </w:r>
+      <w:r>
+        <w:rPr>
+          <w:lang w:val="en-US"/>
+        </w:rPr>
+        <w:t>0.96</w:t>
       </w:r>
     </w:p>
     <w:p>
@@ -21304,7 +21727,7 @@
         <w:pStyle w:val="Prrafodelista"/>
         <w:numPr>
           <w:ilvl w:val="0"/>
-          <w:numId w:val="31"/>
+          <w:numId w:val="18"/>
         </w:numPr>
         <w:rPr>
           <w:lang w:val="en-US"/>
@@ -21314,47 +21737,13 @@
         <w:rPr>
           <w:lang w:val="en-US"/>
         </w:rPr>
-        <w:t xml:space="preserve">The </w:t>
-      </w:r>
-      <w:proofErr w:type="gramStart"/>
-      <w:r>
-        <w:rPr>
-          <w:lang w:val="en-US"/>
-        </w:rPr>
-        <w:t>front end</w:t>
-      </w:r>
-      <w:proofErr w:type="gramEnd"/>
-      <w:r>
-        <w:rPr>
-          <w:lang w:val="en-US"/>
-        </w:rPr>
-        <w:t xml:space="preserve"> tasks during the first sprint took a lot of time. However, because our </w:t>
-      </w:r>
-      <w:proofErr w:type="gramStart"/>
-      <w:r>
-        <w:rPr>
-          <w:lang w:val="en-US"/>
-        </w:rPr>
-        <w:t>front end</w:t>
-      </w:r>
-      <w:proofErr w:type="gramEnd"/>
-      <w:r>
-        <w:rPr>
-          <w:lang w:val="en-US"/>
-        </w:rPr>
-        <w:t xml:space="preserve"> key element</w:t>
-      </w:r>
-      <w:r>
-        <w:rPr>
-          <w:lang w:val="en-US"/>
-        </w:rPr>
-        <w:t>s</w:t>
-      </w:r>
-      <w:r>
-        <w:rPr>
-          <w:lang w:val="en-US"/>
-        </w:rPr>
-        <w:t xml:space="preserve"> were already laid out this sprint, all the front end tasks were done much more quickly than expected.</w:t>
+        <w:t xml:space="preserve">Result of this new metric: </w:t>
+      </w:r>
+      <w:r>
+        <w:rPr>
+          <w:lang w:val="en-US"/>
+        </w:rPr>
+        <w:t>1</w:t>
       </w:r>
     </w:p>
     <w:p>
@@ -21363,12 +21752,70 @@
           <w:lang w:val="en-US"/>
         </w:rPr>
       </w:pPr>
+      <w:r>
+        <w:rPr>
+          <w:lang w:val="en-US"/>
+        </w:rPr>
+        <w:t xml:space="preserve">After reviewing these ratios, we </w:t>
+      </w:r>
       <w:proofErr w:type="gramStart"/>
       <w:r>
         <w:rPr>
           <w:lang w:val="en-US"/>
         </w:rPr>
-        <w:lastRenderedPageBreak/>
+        <w:t>came to the conclusion</w:t>
+      </w:r>
+      <w:proofErr w:type="gramEnd"/>
+      <w:r>
+        <w:rPr>
+          <w:lang w:val="en-US"/>
+        </w:rPr>
+        <w:t xml:space="preserve"> that our performance </w:t>
+      </w:r>
+      <w:r>
+        <w:rPr>
+          <w:lang w:val="en-US"/>
+        </w:rPr>
+        <w:t xml:space="preserve">stayed the same, and it was already considered a good performance. This means all the measures we have taken during previous sprint have </w:t>
+      </w:r>
+      <w:proofErr w:type="spellStart"/>
+      <w:r>
+        <w:rPr>
+          <w:lang w:val="en-US"/>
+        </w:rPr>
+        <w:t>bore</w:t>
+      </w:r>
+      <w:proofErr w:type="spellEnd"/>
+      <w:r>
+        <w:rPr>
+          <w:lang w:val="en-US"/>
+        </w:rPr>
+        <w:t xml:space="preserve"> f</w:t>
+      </w:r>
+      <w:r>
+        <w:rPr>
+          <w:lang w:val="en-US"/>
+        </w:rPr>
+        <w:t>ru</w:t>
+      </w:r>
+      <w:r>
+        <w:rPr>
+          <w:lang w:val="en-US"/>
+        </w:rPr>
+        <w:t>it and now we have a consistently good performance</w:t>
+      </w:r>
+    </w:p>
+    <w:p>
+      <w:pPr>
+        <w:rPr>
+          <w:lang w:val="en-US"/>
+        </w:rPr>
+      </w:pPr>
+      <w:proofErr w:type="gramStart"/>
+      <w:r>
+        <w:rPr>
+          <w:lang w:val="en-US"/>
+        </w:rPr>
         <w:t>Taking a look</w:t>
       </w:r>
       <w:proofErr w:type="gramEnd"/>
@@ -21442,7 +21889,7 @@
         <w:rPr>
           <w:lang w:val="en-US"/>
         </w:rPr>
-        <w:t xml:space="preserve"> 5.5 hours.</w:t>
+        <w:t xml:space="preserve"> 5 hours.</w:t>
       </w:r>
       <w:r>
         <w:rPr>
@@ -21488,7 +21935,7 @@
         <w:rPr>
           <w:lang w:val="en-US"/>
         </w:rPr>
-        <w:t>5</w:t>
+        <w:t>3</w:t>
       </w:r>
       <w:r>
         <w:rPr>
@@ -21510,6 +21957,7 @@
         <w:rPr>
           <w:lang w:val="en-US"/>
         </w:rPr>
+        <w:lastRenderedPageBreak/>
         <w:t>During this week, no issues related to bugs were added.</w:t>
       </w:r>
     </w:p>
@@ -21625,7 +22073,13 @@
         <w:rPr>
           <w:lang w:val="en-US"/>
         </w:rPr>
-        <w:t>We can see that our previous measures have been effective and that our performance this sprint has improved greatly. However, we will continue to monitor these metrics in order to detect any possible problems. Now that we have reached the point where we are performing better than expected, we will try to make some changes in order to capitalize on that extra efficiency. These changes will be talked about in the next section.</w:t>
+        <w:t>In conclusion, our metrics give us an indicator that during this week the team has worked</w:t>
+      </w:r>
+      <w:r>
+        <w:rPr>
+          <w:lang w:val="en-US"/>
+        </w:rPr>
+        <w:t xml:space="preserve"> properly. However, we have the problem of not being able to implement the Facebook integration. Because of this, the conclusion we have reached is that we should have put more effort on this task way earlier.</w:t>
       </w:r>
     </w:p>
     <w:p>
@@ -21635,14 +22089,14 @@
           <w:lang w:val="en-US"/>
         </w:rPr>
       </w:pPr>
-      <w:bookmarkStart w:id="18" w:name="_Toc5996766"/>
+      <w:bookmarkStart w:id="22" w:name="_Toc7724816"/>
       <w:r>
         <w:rPr>
           <w:lang w:val="en-US"/>
         </w:rPr>
         <w:t>Lessons learnt</w:t>
       </w:r>
-      <w:bookmarkEnd w:id="18"/>
+      <w:bookmarkEnd w:id="22"/>
     </w:p>
     <w:p>
       <w:pPr>
@@ -21731,14 +22185,14 @@
           <w:lang w:val="en-US"/>
         </w:rPr>
       </w:pPr>
-      <w:bookmarkStart w:id="19" w:name="_Toc5996767"/>
+      <w:bookmarkStart w:id="23" w:name="_Toc7724817"/>
       <w:r>
         <w:rPr>
           <w:lang w:val="en-US"/>
         </w:rPr>
         <w:t>Items produced as a result of this sprint</w:t>
       </w:r>
-      <w:bookmarkEnd w:id="19"/>
+      <w:bookmarkEnd w:id="23"/>
     </w:p>
     <w:p>
       <w:pPr>
@@ -21832,7 +22286,6 @@
         <w:rPr>
           <w:lang w:val="en-US"/>
         </w:rPr>
-        <w:lastRenderedPageBreak/>
         <w:t xml:space="preserve">All the documentation related to our Sprint </w:t>
       </w:r>
       <w:r>
@@ -21862,11 +22315,12 @@
           <w:lang w:val="en-US"/>
         </w:rPr>
       </w:pPr>
-      <w:bookmarkStart w:id="20" w:name="_Toc5996768"/>
-      <w:r>
-        <w:rPr>
-          <w:lang w:val="en-US"/>
-        </w:rPr>
+      <w:bookmarkStart w:id="24" w:name="_Toc7724818"/>
+      <w:r>
+        <w:rPr>
+          <w:lang w:val="en-US"/>
+        </w:rPr>
+        <w:lastRenderedPageBreak/>
         <w:t>Project launch</w:t>
       </w:r>
       <w:r>
@@ -21893,7 +22347,7 @@
         </w:rPr>
         <w:t>ning</w:t>
       </w:r>
-      <w:bookmarkEnd w:id="20"/>
+      <w:bookmarkEnd w:id="24"/>
     </w:p>
     <w:p>
       <w:pPr>
@@ -21915,7 +22369,7 @@
           <w:lang w:val="en-US"/>
         </w:rPr>
       </w:pPr>
-      <w:bookmarkStart w:id="21" w:name="_Toc5996769"/>
+      <w:bookmarkStart w:id="25" w:name="_Toc7724819"/>
       <w:r>
         <w:rPr>
           <w:lang w:val="en-US"/>
@@ -21939,14 +22393,7 @@
         <w:rPr>
           <w:lang w:val="en-US"/>
         </w:rPr>
-        <w:t>-</w:t>
-      </w:r>
-      <w:bookmarkEnd w:id="21"/>
-      <w:r>
-        <w:rPr>
-          <w:lang w:val="en-US"/>
-        </w:rPr>
-        <w:t>May 1</w:t>
+        <w:t>-May 1</w:t>
       </w:r>
       <w:r>
         <w:rPr>
@@ -21967,6 +22414,7 @@
         </w:rPr>
         <w:t>)</w:t>
       </w:r>
+      <w:bookmarkEnd w:id="25"/>
     </w:p>
     <w:p>
       <w:pPr>
@@ -22337,19 +22785,7 @@
               <w:rPr>
                 <w:lang w:val="en-US"/>
               </w:rPr>
-              <w:t>May 1</w:t>
-            </w:r>
-            <w:r>
-              <w:rPr>
-                <w:lang w:val="en-US"/>
-              </w:rPr>
-              <w:t>7</w:t>
-            </w:r>
-            <w:r>
-              <w:rPr>
-                <w:lang w:val="en-US"/>
-              </w:rPr>
-              <w:t>th</w:t>
+              <w:t>May 17th</w:t>
             </w:r>
           </w:p>
         </w:tc>
@@ -22441,19 +22877,7 @@
               <w:rPr>
                 <w:lang w:val="en-US"/>
               </w:rPr>
-              <w:t>May 1</w:t>
-            </w:r>
-            <w:r>
-              <w:rPr>
-                <w:lang w:val="en-US"/>
-              </w:rPr>
-              <w:t>3</w:t>
-            </w:r>
-            <w:r>
-              <w:rPr>
-                <w:lang w:val="en-US"/>
-              </w:rPr>
-              <w:t>th</w:t>
+              <w:t>May 13th</w:t>
             </w:r>
           </w:p>
         </w:tc>
@@ -23513,7 +23937,7 @@
           <w:lang w:val="en-US"/>
         </w:rPr>
       </w:pPr>
-      <w:bookmarkStart w:id="22" w:name="_Toc5996770"/>
+      <w:bookmarkStart w:id="26" w:name="_Toc7724820"/>
       <w:r>
         <w:rPr>
           <w:lang w:val="en-US"/>
@@ -23557,7 +23981,6 @@
         </w:rPr>
         <w:t xml:space="preserve">May </w:t>
       </w:r>
-      <w:bookmarkEnd w:id="22"/>
       <w:r>
         <w:rPr>
           <w:lang w:val="en-US"/>
@@ -23577,6 +24000,7 @@
         </w:rPr>
         <w:t>)</w:t>
       </w:r>
+      <w:bookmarkEnd w:id="26"/>
     </w:p>
     <w:p>
       <w:pPr>
@@ -24254,19 +24678,7 @@
               <w:rPr>
                 <w:lang w:val="en-US"/>
               </w:rPr>
-              <w:t xml:space="preserve">May </w:t>
-            </w:r>
-            <w:r>
-              <w:rPr>
-                <w:lang w:val="en-US"/>
-              </w:rPr>
-              <w:t>21</w:t>
-            </w:r>
-            <w:r>
-              <w:rPr>
-                <w:lang w:val="en-US"/>
-              </w:rPr>
-              <w:t>th</w:t>
+              <w:t>May 21th</w:t>
             </w:r>
           </w:p>
         </w:tc>
@@ -24287,19 +24699,7 @@
               <w:rPr>
                 <w:lang w:val="en-US"/>
               </w:rPr>
-              <w:t xml:space="preserve">May </w:t>
-            </w:r>
-            <w:r>
-              <w:rPr>
-                <w:lang w:val="en-US"/>
-              </w:rPr>
-              <w:t>25</w:t>
-            </w:r>
-            <w:r>
-              <w:rPr>
-                <w:lang w:val="en-US"/>
-              </w:rPr>
-              <w:t>th</w:t>
+              <w:t>May 25th</w:t>
             </w:r>
           </w:p>
         </w:tc>
@@ -24458,8 +24858,6 @@
               </w:rPr>
               <w:t>1.5</w:t>
             </w:r>
-            <w:bookmarkStart w:id="23" w:name="_GoBack"/>
-            <w:bookmarkEnd w:id="23"/>
             <w:r>
               <w:rPr>
                 <w:lang w:val="en-US"/>
@@ -24963,16 +25361,16 @@
           <w:lang w:val="en-US"/>
         </w:rPr>
       </w:pPr>
-      <w:bookmarkStart w:id="24" w:name="_Toc4785389"/>
-      <w:bookmarkStart w:id="25" w:name="_Toc5996771"/>
+      <w:bookmarkStart w:id="27" w:name="_Toc4785389"/>
+      <w:bookmarkStart w:id="28" w:name="_Toc7724821"/>
       <w:r>
         <w:rPr>
           <w:lang w:val="en-US"/>
         </w:rPr>
         <w:t>Piloting plan</w:t>
       </w:r>
-      <w:bookmarkEnd w:id="24"/>
-      <w:bookmarkEnd w:id="25"/>
+      <w:bookmarkEnd w:id="27"/>
+      <w:bookmarkEnd w:id="28"/>
     </w:p>
     <w:p>
       <w:pPr>
@@ -25330,16 +25728,16 @@
           <w:lang w:val="en-US"/>
         </w:rPr>
       </w:pPr>
-      <w:bookmarkStart w:id="26" w:name="_Toc4785390"/>
-      <w:bookmarkStart w:id="27" w:name="_Toc5996772"/>
+      <w:bookmarkStart w:id="29" w:name="_Toc4785390"/>
+      <w:bookmarkStart w:id="30" w:name="_Toc7724822"/>
       <w:r>
         <w:rPr>
           <w:lang w:val="en-US"/>
         </w:rPr>
         <w:t>Test case suite</w:t>
       </w:r>
-      <w:bookmarkEnd w:id="26"/>
-      <w:bookmarkEnd w:id="27"/>
+      <w:bookmarkEnd w:id="29"/>
+      <w:bookmarkEnd w:id="30"/>
     </w:p>
     <w:p>
       <w:pPr>
@@ -25348,16 +25746,16 @@
           <w:lang w:val="en-US"/>
         </w:rPr>
       </w:pPr>
-      <w:bookmarkStart w:id="28" w:name="_Toc4785391"/>
-      <w:bookmarkStart w:id="29" w:name="_Toc5996773"/>
+      <w:bookmarkStart w:id="31" w:name="_Toc4785391"/>
+      <w:bookmarkStart w:id="32" w:name="_Toc7724823"/>
       <w:r>
         <w:rPr>
           <w:lang w:val="en-US"/>
         </w:rPr>
         <w:t>Not logged user</w:t>
       </w:r>
-      <w:bookmarkEnd w:id="28"/>
-      <w:bookmarkEnd w:id="29"/>
+      <w:bookmarkEnd w:id="31"/>
+      <w:bookmarkEnd w:id="32"/>
       <w:r>
         <w:rPr>
           <w:lang w:val="en-US"/>
@@ -25426,14 +25824,14 @@
           <w:lang w:val="en-US"/>
         </w:rPr>
       </w:pPr>
-      <w:bookmarkStart w:id="30" w:name="_Toc5996774"/>
+      <w:bookmarkStart w:id="33" w:name="_Toc7724824"/>
       <w:r>
         <w:rPr>
           <w:lang w:val="en-US"/>
         </w:rPr>
         <w:t>User sign up</w:t>
       </w:r>
-      <w:bookmarkEnd w:id="30"/>
+      <w:bookmarkEnd w:id="33"/>
     </w:p>
     <w:p>
       <w:pPr>
@@ -25496,16 +25894,16 @@
           <w:lang w:val="en-US"/>
         </w:rPr>
       </w:pPr>
-      <w:bookmarkStart w:id="31" w:name="_Toc4785393"/>
-      <w:bookmarkStart w:id="32" w:name="_Toc5996775"/>
+      <w:bookmarkStart w:id="34" w:name="_Toc4785393"/>
+      <w:bookmarkStart w:id="35" w:name="_Toc7724825"/>
       <w:r>
         <w:rPr>
           <w:lang w:val="en-US"/>
         </w:rPr>
         <w:t>Premium capsules</w:t>
       </w:r>
-      <w:bookmarkEnd w:id="31"/>
-      <w:bookmarkEnd w:id="32"/>
+      <w:bookmarkEnd w:id="34"/>
+      <w:bookmarkEnd w:id="35"/>
       <w:r>
         <w:rPr>
           <w:lang w:val="en-US"/>
@@ -25648,22 +26046,22 @@
           <w:lang w:val="en-US"/>
         </w:rPr>
       </w:pPr>
-      <w:bookmarkStart w:id="33" w:name="_Toc4785394"/>
-      <w:bookmarkStart w:id="34" w:name="_Toc5996776"/>
+      <w:bookmarkStart w:id="36" w:name="_Toc4785394"/>
+      <w:bookmarkStart w:id="37" w:name="_Toc7724826"/>
       <w:r>
         <w:rPr>
           <w:lang w:val="en-US"/>
         </w:rPr>
         <w:t>Important dates for our piloting plan</w:t>
       </w:r>
-      <w:bookmarkEnd w:id="33"/>
+      <w:bookmarkEnd w:id="36"/>
       <w:r>
         <w:rPr>
           <w:lang w:val="en-US"/>
         </w:rPr>
         <w:t xml:space="preserve"> in the future.</w:t>
       </w:r>
-      <w:bookmarkEnd w:id="34"/>
+      <w:bookmarkEnd w:id="37"/>
     </w:p>
     <w:p>
       <w:pPr>
@@ -26021,16 +26419,16 @@
           <w:lang w:val="en-US"/>
         </w:rPr>
       </w:pPr>
-      <w:bookmarkStart w:id="35" w:name="_Toc4785395"/>
-      <w:bookmarkStart w:id="36" w:name="_Toc5996777"/>
+      <w:bookmarkStart w:id="38" w:name="_Toc4785395"/>
+      <w:bookmarkStart w:id="39" w:name="_Toc7724827"/>
       <w:r>
         <w:rPr>
           <w:lang w:val="en-US"/>
         </w:rPr>
         <w:t>User form</w:t>
       </w:r>
-      <w:bookmarkEnd w:id="35"/>
-      <w:bookmarkEnd w:id="36"/>
+      <w:bookmarkEnd w:id="38"/>
+      <w:bookmarkEnd w:id="39"/>
     </w:p>
     <w:p>
       <w:pPr>
@@ -26051,7 +26449,21 @@
             <w:rStyle w:val="Hipervnculo"/>
             <w:lang w:val="en-US"/>
           </w:rPr>
-          <w:t>https://forms.gle/NmN7pxV28oh9hCcV6</w:t>
+          <w:t>https://forms.gle/NjECqguaiS1h</w:t>
+        </w:r>
+        <w:r>
+          <w:rPr>
+            <w:rStyle w:val="Hipervnculo"/>
+            <w:lang w:val="en-US"/>
+          </w:rPr>
+          <w:t>M</w:t>
+        </w:r>
+        <w:r>
+          <w:rPr>
+            <w:rStyle w:val="Hipervnculo"/>
+            <w:lang w:val="en-US"/>
+          </w:rPr>
+          <w:t>cSW9</w:t>
         </w:r>
       </w:hyperlink>
     </w:p>
@@ -26081,8 +26493,8 @@
           <w:lang w:val="en-US"/>
         </w:rPr>
       </w:pPr>
-      <w:bookmarkStart w:id="37" w:name="_Toc4785397"/>
-      <w:bookmarkStart w:id="38" w:name="_Toc5996778"/>
+      <w:bookmarkStart w:id="40" w:name="_Toc4785397"/>
+      <w:bookmarkStart w:id="41" w:name="_Toc7724828"/>
       <w:r>
         <w:rPr>
           <w:lang w:val="en-US"/>
@@ -26095,8 +26507,8 @@
         </w:rPr>
         <w:t>redentials</w:t>
       </w:r>
-      <w:bookmarkEnd w:id="37"/>
-      <w:bookmarkEnd w:id="38"/>
+      <w:bookmarkEnd w:id="40"/>
+      <w:bookmarkEnd w:id="41"/>
     </w:p>
     <w:p>
       <w:pPr>

</xml_diff>